<commit_message>
pushing before implementing just lstm
</commit_message>
<xml_diff>
--- a/projectReport.docx
+++ b/projectReport.docx
@@ -431,7 +431,7 @@
           <w:lang w:val="en-US"/>
         </w:rPr>
       </w:pPr>
-      <w:bookmarkStart w:id="0" w:name="_Toc206631277"/>
+      <w:bookmarkStart w:id="0" w:name="_Toc207236313"/>
       <w:r>
         <w:rPr>
           <w:lang w:val="en-US"/>
@@ -507,7 +507,7 @@
           <w:lang w:val="en-US"/>
         </w:rPr>
       </w:pPr>
-      <w:bookmarkStart w:id="1" w:name="_Toc206631278"/>
+      <w:bookmarkStart w:id="1" w:name="_Toc207236314"/>
       <w:r>
         <w:rPr>
           <w:lang w:val="en-US"/>
@@ -534,6 +534,9 @@
         <w:pStyle w:val="TOC1"/>
         <w:rPr>
           <w:rFonts w:asciiTheme="minorHAnsi" w:eastAsiaTheme="minorEastAsia" w:hAnsiTheme="minorHAnsi" w:cstheme="minorBidi"/>
+          <w:b w:val="0"/>
+          <w:bCs w:val="0"/>
+          <w:caps w:val="0"/>
           <w:noProof/>
           <w:kern w:val="2"/>
           <w:szCs w:val="24"/>
@@ -569,7 +572,7 @@
         </w:rPr>
         <w:fldChar w:fldCharType="separate"/>
       </w:r>
-      <w:hyperlink w:anchor="_Toc206631277" w:history="1">
+      <w:hyperlink w:anchor="_Toc207236313" w:history="1">
         <w:r>
           <w:rPr>
             <w:rStyle w:val="Hyperlink"/>
@@ -597,7 +600,7 @@
             <w:noProof/>
             <w:webHidden/>
           </w:rPr>
-          <w:instrText xml:space="preserve"> PAGEREF _Toc206631277 \h </w:instrText>
+          <w:instrText xml:space="preserve"> PAGEREF _Toc207236313 \h </w:instrText>
         </w:r>
         <w:r>
           <w:rPr>
@@ -633,6 +636,9 @@
         <w:pStyle w:val="TOC1"/>
         <w:rPr>
           <w:rFonts w:asciiTheme="minorHAnsi" w:eastAsiaTheme="minorEastAsia" w:hAnsiTheme="minorHAnsi" w:cstheme="minorBidi"/>
+          <w:b w:val="0"/>
+          <w:bCs w:val="0"/>
+          <w:caps w:val="0"/>
           <w:noProof/>
           <w:kern w:val="2"/>
           <w:szCs w:val="24"/>
@@ -641,7 +647,7 @@
           <w14:ligatures w14:val="standardContextual"/>
         </w:rPr>
       </w:pPr>
-      <w:hyperlink w:anchor="_Toc206631278" w:history="1">
+      <w:hyperlink w:anchor="_Toc207236314" w:history="1">
         <w:r>
           <w:rPr>
             <w:rStyle w:val="Hyperlink"/>
@@ -669,7 +675,7 @@
             <w:noProof/>
             <w:webHidden/>
           </w:rPr>
-          <w:instrText xml:space="preserve"> PAGEREF _Toc206631278 \h </w:instrText>
+          <w:instrText xml:space="preserve"> PAGEREF _Toc207236314 \h </w:instrText>
         </w:r>
         <w:r>
           <w:rPr>
@@ -705,6 +711,9 @@
         <w:pStyle w:val="TOC1"/>
         <w:rPr>
           <w:rFonts w:asciiTheme="minorHAnsi" w:eastAsiaTheme="minorEastAsia" w:hAnsiTheme="minorHAnsi" w:cstheme="minorBidi"/>
+          <w:b w:val="0"/>
+          <w:bCs w:val="0"/>
+          <w:caps w:val="0"/>
           <w:noProof/>
           <w:kern w:val="2"/>
           <w:szCs w:val="24"/>
@@ -713,7 +722,7 @@
           <w14:ligatures w14:val="standardContextual"/>
         </w:rPr>
       </w:pPr>
-      <w:hyperlink w:anchor="_Toc206631279" w:history="1">
+      <w:hyperlink w:anchor="_Toc207236315" w:history="1">
         <w:r>
           <w:rPr>
             <w:rStyle w:val="Hyperlink"/>
@@ -741,7 +750,7 @@
             <w:noProof/>
             <w:webHidden/>
           </w:rPr>
-          <w:instrText xml:space="preserve"> PAGEREF _Toc206631279 \h </w:instrText>
+          <w:instrText xml:space="preserve"> PAGEREF _Toc207236315 \h </w:instrText>
         </w:r>
         <w:r>
           <w:rPr>
@@ -777,6 +786,9 @@
         <w:pStyle w:val="TOC1"/>
         <w:rPr>
           <w:rFonts w:asciiTheme="minorHAnsi" w:eastAsiaTheme="minorEastAsia" w:hAnsiTheme="minorHAnsi" w:cstheme="minorBidi"/>
+          <w:b w:val="0"/>
+          <w:bCs w:val="0"/>
+          <w:caps w:val="0"/>
           <w:noProof/>
           <w:kern w:val="2"/>
           <w:szCs w:val="24"/>
@@ -785,7 +797,7 @@
           <w14:ligatures w14:val="standardContextual"/>
         </w:rPr>
       </w:pPr>
-      <w:hyperlink w:anchor="_Toc206631280" w:history="1">
+      <w:hyperlink w:anchor="_Toc207236316" w:history="1">
         <w:r>
           <w:rPr>
             <w:rStyle w:val="Hyperlink"/>
@@ -813,7 +825,7 @@
             <w:noProof/>
             <w:webHidden/>
           </w:rPr>
-          <w:instrText xml:space="preserve"> PAGEREF _Toc206631280 \h </w:instrText>
+          <w:instrText xml:space="preserve"> PAGEREF _Toc207236316 \h </w:instrText>
         </w:r>
         <w:r>
           <w:rPr>
@@ -849,6 +861,9 @@
         <w:pStyle w:val="TOC1"/>
         <w:rPr>
           <w:rFonts w:asciiTheme="minorHAnsi" w:eastAsiaTheme="minorEastAsia" w:hAnsiTheme="minorHAnsi" w:cstheme="minorBidi"/>
+          <w:b w:val="0"/>
+          <w:bCs w:val="0"/>
+          <w:caps w:val="0"/>
           <w:noProof/>
           <w:kern w:val="2"/>
           <w:szCs w:val="24"/>
@@ -857,7 +872,7 @@
           <w14:ligatures w14:val="standardContextual"/>
         </w:rPr>
       </w:pPr>
-      <w:hyperlink w:anchor="_Toc206631281" w:history="1">
+      <w:hyperlink w:anchor="_Toc207236317" w:history="1">
         <w:r>
           <w:rPr>
             <w:rStyle w:val="Hyperlink"/>
@@ -885,7 +900,7 @@
             <w:noProof/>
             <w:webHidden/>
           </w:rPr>
-          <w:instrText xml:space="preserve"> PAGEREF _Toc206631281 \h </w:instrText>
+          <w:instrText xml:space="preserve"> PAGEREF _Toc207236317 \h </w:instrText>
         </w:r>
         <w:r>
           <w:rPr>
@@ -934,7 +949,7 @@
           <w14:ligatures w14:val="standardContextual"/>
         </w:rPr>
       </w:pPr>
-      <w:hyperlink w:anchor="_Toc206631282" w:history="1">
+      <w:hyperlink w:anchor="_Toc207236318" w:history="1">
         <w:r>
           <w:rPr>
             <w:rStyle w:val="Hyperlink"/>
@@ -962,7 +977,7 @@
             <w:noProof/>
             <w:webHidden/>
           </w:rPr>
-          <w:instrText xml:space="preserve"> PAGEREF _Toc206631282 \h </w:instrText>
+          <w:instrText xml:space="preserve"> PAGEREF _Toc207236318 \h </w:instrText>
         </w:r>
         <w:r>
           <w:rPr>
@@ -1009,7 +1024,7 @@
           <w14:ligatures w14:val="standardContextual"/>
         </w:rPr>
       </w:pPr>
-      <w:hyperlink w:anchor="_Toc206631283" w:history="1">
+      <w:hyperlink w:anchor="_Toc207236319" w:history="1">
         <w:r>
           <w:rPr>
             <w:rStyle w:val="Hyperlink"/>
@@ -1037,7 +1052,7 @@
             <w:noProof/>
             <w:webHidden/>
           </w:rPr>
-          <w:instrText xml:space="preserve"> PAGEREF _Toc206631283 \h </w:instrText>
+          <w:instrText xml:space="preserve"> PAGEREF _Toc207236319 \h </w:instrText>
         </w:r>
         <w:r>
           <w:rPr>
@@ -1084,7 +1099,7 @@
           <w14:ligatures w14:val="standardContextual"/>
         </w:rPr>
       </w:pPr>
-      <w:hyperlink w:anchor="_Toc206631284" w:history="1">
+      <w:hyperlink w:anchor="_Toc207236320" w:history="1">
         <w:r>
           <w:rPr>
             <w:rStyle w:val="Hyperlink"/>
@@ -1112,7 +1127,7 @@
             <w:noProof/>
             <w:webHidden/>
           </w:rPr>
-          <w:instrText xml:space="preserve"> PAGEREF _Toc206631284 \h </w:instrText>
+          <w:instrText xml:space="preserve"> PAGEREF _Toc207236320 \h </w:instrText>
         </w:r>
         <w:r>
           <w:rPr>
@@ -1159,7 +1174,7 @@
           <w14:ligatures w14:val="standardContextual"/>
         </w:rPr>
       </w:pPr>
-      <w:hyperlink w:anchor="_Toc206631285" w:history="1">
+      <w:hyperlink w:anchor="_Toc207236321" w:history="1">
         <w:r>
           <w:rPr>
             <w:rStyle w:val="Hyperlink"/>
@@ -1187,7 +1202,7 @@
             <w:noProof/>
             <w:webHidden/>
           </w:rPr>
-          <w:instrText xml:space="preserve"> PAGEREF _Toc206631285 \h </w:instrText>
+          <w:instrText xml:space="preserve"> PAGEREF _Toc207236321 \h </w:instrText>
         </w:r>
         <w:r>
           <w:rPr>
@@ -1236,7 +1251,7 @@
           <w14:ligatures w14:val="standardContextual"/>
         </w:rPr>
       </w:pPr>
-      <w:hyperlink w:anchor="_Toc206631286" w:history="1">
+      <w:hyperlink w:anchor="_Toc207236322" w:history="1">
         <w:r>
           <w:rPr>
             <w:rStyle w:val="Hyperlink"/>
@@ -1264,7 +1279,7 @@
             <w:noProof/>
             <w:webHidden/>
           </w:rPr>
-          <w:instrText xml:space="preserve"> PAGEREF _Toc206631286 \h </w:instrText>
+          <w:instrText xml:space="preserve"> PAGEREF _Toc207236322 \h </w:instrText>
         </w:r>
         <w:r>
           <w:rPr>
@@ -1311,7 +1326,7 @@
           <w14:ligatures w14:val="standardContextual"/>
         </w:rPr>
       </w:pPr>
-      <w:hyperlink w:anchor="_Toc206631287" w:history="1">
+      <w:hyperlink w:anchor="_Toc207236323" w:history="1">
         <w:r>
           <w:rPr>
             <w:rStyle w:val="Hyperlink"/>
@@ -1339,7 +1354,7 @@
             <w:noProof/>
             <w:webHidden/>
           </w:rPr>
-          <w:instrText xml:space="preserve"> PAGEREF _Toc206631287 \h </w:instrText>
+          <w:instrText xml:space="preserve"> PAGEREF _Toc207236323 \h </w:instrText>
         </w:r>
         <w:r>
           <w:rPr>
@@ -1386,7 +1401,7 @@
           <w14:ligatures w14:val="standardContextual"/>
         </w:rPr>
       </w:pPr>
-      <w:hyperlink w:anchor="_Toc206631288" w:history="1">
+      <w:hyperlink w:anchor="_Toc207236324" w:history="1">
         <w:r>
           <w:rPr>
             <w:rStyle w:val="Hyperlink"/>
@@ -1414,7 +1429,7 @@
             <w:noProof/>
             <w:webHidden/>
           </w:rPr>
-          <w:instrText xml:space="preserve"> PAGEREF _Toc206631288 \h </w:instrText>
+          <w:instrText xml:space="preserve"> PAGEREF _Toc207236324 \h </w:instrText>
         </w:r>
         <w:r>
           <w:rPr>
@@ -1461,7 +1476,7 @@
           <w14:ligatures w14:val="standardContextual"/>
         </w:rPr>
       </w:pPr>
-      <w:hyperlink w:anchor="_Toc206631289" w:history="1">
+      <w:hyperlink w:anchor="_Toc207236325" w:history="1">
         <w:r>
           <w:rPr>
             <w:rStyle w:val="Hyperlink"/>
@@ -1489,7 +1504,7 @@
             <w:noProof/>
             <w:webHidden/>
           </w:rPr>
-          <w:instrText xml:space="preserve"> PAGEREF _Toc206631289 \h </w:instrText>
+          <w:instrText xml:space="preserve"> PAGEREF _Toc207236325 \h </w:instrText>
         </w:r>
         <w:r>
           <w:rPr>
@@ -1538,7 +1553,7 @@
           <w14:ligatures w14:val="standardContextual"/>
         </w:rPr>
       </w:pPr>
-      <w:hyperlink w:anchor="_Toc206631290" w:history="1">
+      <w:hyperlink w:anchor="_Toc207236326" w:history="1">
         <w:r>
           <w:rPr>
             <w:rStyle w:val="Hyperlink"/>
@@ -1566,7 +1581,7 @@
             <w:noProof/>
             <w:webHidden/>
           </w:rPr>
-          <w:instrText xml:space="preserve"> PAGEREF _Toc206631290 \h </w:instrText>
+          <w:instrText xml:space="preserve"> PAGEREF _Toc207236326 \h </w:instrText>
         </w:r>
         <w:r>
           <w:rPr>
@@ -1613,7 +1628,7 @@
           <w14:ligatures w14:val="standardContextual"/>
         </w:rPr>
       </w:pPr>
-      <w:hyperlink w:anchor="_Toc206631291" w:history="1">
+      <w:hyperlink w:anchor="_Toc207236327" w:history="1">
         <w:r>
           <w:rPr>
             <w:rStyle w:val="Hyperlink"/>
@@ -1641,7 +1656,7 @@
             <w:noProof/>
             <w:webHidden/>
           </w:rPr>
-          <w:instrText xml:space="preserve"> PAGEREF _Toc206631291 \h </w:instrText>
+          <w:instrText xml:space="preserve"> PAGEREF _Toc207236327 \h </w:instrText>
         </w:r>
         <w:r>
           <w:rPr>
@@ -1688,7 +1703,7 @@
           <w14:ligatures w14:val="standardContextual"/>
         </w:rPr>
       </w:pPr>
-      <w:hyperlink w:anchor="_Toc206631292" w:history="1">
+      <w:hyperlink w:anchor="_Toc207236328" w:history="1">
         <w:r>
           <w:rPr>
             <w:rStyle w:val="Hyperlink"/>
@@ -1716,7 +1731,7 @@
             <w:noProof/>
             <w:webHidden/>
           </w:rPr>
-          <w:instrText xml:space="preserve"> PAGEREF _Toc206631292 \h </w:instrText>
+          <w:instrText xml:space="preserve"> PAGEREF _Toc207236328 \h </w:instrText>
         </w:r>
         <w:r>
           <w:rPr>
@@ -1763,7 +1778,7 @@
           <w14:ligatures w14:val="standardContextual"/>
         </w:rPr>
       </w:pPr>
-      <w:hyperlink w:anchor="_Toc206631293" w:history="1">
+      <w:hyperlink w:anchor="_Toc207236329" w:history="1">
         <w:r>
           <w:rPr>
             <w:rStyle w:val="Hyperlink"/>
@@ -1791,7 +1806,7 @@
             <w:noProof/>
             <w:webHidden/>
           </w:rPr>
-          <w:instrText xml:space="preserve"> PAGEREF _Toc206631293 \h </w:instrText>
+          <w:instrText xml:space="preserve"> PAGEREF _Toc207236329 \h </w:instrText>
         </w:r>
         <w:r>
           <w:rPr>
@@ -1838,7 +1853,7 @@
           <w14:ligatures w14:val="standardContextual"/>
         </w:rPr>
       </w:pPr>
-      <w:hyperlink w:anchor="_Toc206631294" w:history="1">
+      <w:hyperlink w:anchor="_Toc207236330" w:history="1">
         <w:r>
           <w:rPr>
             <w:rStyle w:val="Hyperlink"/>
@@ -1866,7 +1881,7 @@
             <w:noProof/>
             <w:webHidden/>
           </w:rPr>
-          <w:instrText xml:space="preserve"> PAGEREF _Toc206631294 \h </w:instrText>
+          <w:instrText xml:space="preserve"> PAGEREF _Toc207236330 \h </w:instrText>
         </w:r>
         <w:r>
           <w:rPr>
@@ -1915,7 +1930,7 @@
           <w14:ligatures w14:val="standardContextual"/>
         </w:rPr>
       </w:pPr>
-      <w:hyperlink w:anchor="_Toc206631295" w:history="1">
+      <w:hyperlink w:anchor="_Toc207236331" w:history="1">
         <w:r>
           <w:rPr>
             <w:rStyle w:val="Hyperlink"/>
@@ -1943,7 +1958,7 @@
             <w:noProof/>
             <w:webHidden/>
           </w:rPr>
-          <w:instrText xml:space="preserve"> PAGEREF _Toc206631295 \h </w:instrText>
+          <w:instrText xml:space="preserve"> PAGEREF _Toc207236331 \h </w:instrText>
         </w:r>
         <w:r>
           <w:rPr>
@@ -1992,7 +2007,7 @@
           <w14:ligatures w14:val="standardContextual"/>
         </w:rPr>
       </w:pPr>
-      <w:hyperlink w:anchor="_Toc206631296" w:history="1">
+      <w:hyperlink w:anchor="_Toc207236332" w:history="1">
         <w:r>
           <w:rPr>
             <w:rStyle w:val="Hyperlink"/>
@@ -2020,7 +2035,7 @@
             <w:noProof/>
             <w:webHidden/>
           </w:rPr>
-          <w:instrText xml:space="preserve"> PAGEREF _Toc206631296 \h </w:instrText>
+          <w:instrText xml:space="preserve"> PAGEREF _Toc207236332 \h </w:instrText>
         </w:r>
         <w:r>
           <w:rPr>
@@ -2056,6 +2071,9 @@
         <w:pStyle w:val="TOC1"/>
         <w:rPr>
           <w:rFonts w:asciiTheme="minorHAnsi" w:eastAsiaTheme="minorEastAsia" w:hAnsiTheme="minorHAnsi" w:cstheme="minorBidi"/>
+          <w:b w:val="0"/>
+          <w:bCs w:val="0"/>
+          <w:caps w:val="0"/>
           <w:noProof/>
           <w:kern w:val="2"/>
           <w:szCs w:val="24"/>
@@ -2064,7 +2082,7 @@
           <w14:ligatures w14:val="standardContextual"/>
         </w:rPr>
       </w:pPr>
-      <w:hyperlink w:anchor="_Toc206631297" w:history="1">
+      <w:hyperlink w:anchor="_Toc207236333" w:history="1">
         <w:r>
           <w:rPr>
             <w:rStyle w:val="Hyperlink"/>
@@ -2092,7 +2110,7 @@
             <w:noProof/>
             <w:webHidden/>
           </w:rPr>
-          <w:instrText xml:space="preserve"> PAGEREF _Toc206631297 \h </w:instrText>
+          <w:instrText xml:space="preserve"> PAGEREF _Toc207236333 \h </w:instrText>
         </w:r>
         <w:r>
           <w:rPr>
@@ -2141,7 +2159,7 @@
           <w14:ligatures w14:val="standardContextual"/>
         </w:rPr>
       </w:pPr>
-      <w:hyperlink w:anchor="_Toc206631298" w:history="1">
+      <w:hyperlink w:anchor="_Toc207236334" w:history="1">
         <w:r>
           <w:rPr>
             <w:rStyle w:val="Hyperlink"/>
@@ -2169,7 +2187,7 @@
             <w:noProof/>
             <w:webHidden/>
           </w:rPr>
-          <w:instrText xml:space="preserve"> PAGEREF _Toc206631298 \h </w:instrText>
+          <w:instrText xml:space="preserve"> PAGEREF _Toc207236334 \h </w:instrText>
         </w:r>
         <w:r>
           <w:rPr>
@@ -2216,7 +2234,7 @@
           <w14:ligatures w14:val="standardContextual"/>
         </w:rPr>
       </w:pPr>
-      <w:hyperlink w:anchor="_Toc206631299" w:history="1">
+      <w:hyperlink w:anchor="_Toc207236335" w:history="1">
         <w:r>
           <w:rPr>
             <w:rStyle w:val="Hyperlink"/>
@@ -2244,7 +2262,7 @@
             <w:noProof/>
             <w:webHidden/>
           </w:rPr>
-          <w:instrText xml:space="preserve"> PAGEREF _Toc206631299 \h </w:instrText>
+          <w:instrText xml:space="preserve"> PAGEREF _Toc207236335 \h </w:instrText>
         </w:r>
         <w:r>
           <w:rPr>
@@ -2291,30 +2309,14 @@
           <w14:ligatures w14:val="standardContextual"/>
         </w:rPr>
       </w:pPr>
-      <w:hyperlink w:anchor="_Toc206631300" w:history="1">
+      <w:hyperlink w:anchor="_Toc207236336" w:history="1">
         <w:r>
           <w:rPr>
             <w:rStyle w:val="Hyperlink"/>
             <w:noProof/>
             <w:lang w:val="en-US"/>
           </w:rPr>
-          <w:t>4.1.2. Res</w:t>
-        </w:r>
-        <w:r>
-          <w:rPr>
-            <w:rStyle w:val="Hyperlink"/>
-            <w:noProof/>
-            <w:lang w:val="en-US"/>
-          </w:rPr>
-          <w:t>u</w:t>
-        </w:r>
-        <w:r>
-          <w:rPr>
-            <w:rStyle w:val="Hyperlink"/>
-            <w:noProof/>
-            <w:lang w:val="en-US"/>
-          </w:rPr>
-          <w:t>lts with Original Study’s Codebase</w:t>
+          <w:t>4.1.2. Results with Original Study’s Codebase</w:t>
         </w:r>
         <w:r>
           <w:rPr>
@@ -2335,7 +2337,7 @@
             <w:noProof/>
             <w:webHidden/>
           </w:rPr>
-          <w:instrText xml:space="preserve"> PAGEREF _Toc206631300 \h </w:instrText>
+          <w:instrText xml:space="preserve"> PAGEREF _Toc207236336 \h </w:instrText>
         </w:r>
         <w:r>
           <w:rPr>
@@ -2384,7 +2386,7 @@
           <w14:ligatures w14:val="standardContextual"/>
         </w:rPr>
       </w:pPr>
-      <w:hyperlink w:anchor="_Toc206631301" w:history="1">
+      <w:hyperlink w:anchor="_Toc207236337" w:history="1">
         <w:r>
           <w:rPr>
             <w:rStyle w:val="Hyperlink"/>
@@ -2412,7 +2414,7 @@
             <w:noProof/>
             <w:webHidden/>
           </w:rPr>
-          <w:instrText xml:space="preserve"> PAGEREF _Toc206631301 \h </w:instrText>
+          <w:instrText xml:space="preserve"> PAGEREF _Toc207236337 \h </w:instrText>
         </w:r>
         <w:r>
           <w:rPr>
@@ -2459,7 +2461,7 @@
           <w14:ligatures w14:val="standardContextual"/>
         </w:rPr>
       </w:pPr>
-      <w:hyperlink w:anchor="_Toc206631302" w:history="1">
+      <w:hyperlink w:anchor="_Toc207236338" w:history="1">
         <w:r>
           <w:rPr>
             <w:rStyle w:val="Hyperlink"/>
@@ -2487,7 +2489,7 @@
             <w:noProof/>
             <w:webHidden/>
           </w:rPr>
-          <w:instrText xml:space="preserve"> PAGEREF _Toc206631302 \h </w:instrText>
+          <w:instrText xml:space="preserve"> PAGEREF _Toc207236338 \h </w:instrText>
         </w:r>
         <w:r>
           <w:rPr>
@@ -2534,7 +2536,7 @@
           <w14:ligatures w14:val="standardContextual"/>
         </w:rPr>
       </w:pPr>
-      <w:hyperlink w:anchor="_Toc206631303" w:history="1">
+      <w:hyperlink w:anchor="_Toc207236339" w:history="1">
         <w:r>
           <w:rPr>
             <w:rStyle w:val="Hyperlink"/>
@@ -2562,7 +2564,7 @@
             <w:noProof/>
             <w:webHidden/>
           </w:rPr>
-          <w:instrText xml:space="preserve"> PAGEREF _Toc206631303 \h </w:instrText>
+          <w:instrText xml:space="preserve"> PAGEREF _Toc207236339 \h </w:instrText>
         </w:r>
         <w:r>
           <w:rPr>
@@ -2611,7 +2613,7 @@
           <w14:ligatures w14:val="standardContextual"/>
         </w:rPr>
       </w:pPr>
-      <w:hyperlink w:anchor="_Toc206631304" w:history="1">
+      <w:hyperlink w:anchor="_Toc207236340" w:history="1">
         <w:r>
           <w:rPr>
             <w:rStyle w:val="Hyperlink"/>
@@ -2639,7 +2641,7 @@
             <w:noProof/>
             <w:webHidden/>
           </w:rPr>
-          <w:instrText xml:space="preserve"> PAGEREF _Toc206631304 \h </w:instrText>
+          <w:instrText xml:space="preserve"> PAGEREF _Toc207236340 \h </w:instrText>
         </w:r>
         <w:r>
           <w:rPr>
@@ -2686,7 +2688,7 @@
           <w14:ligatures w14:val="standardContextual"/>
         </w:rPr>
       </w:pPr>
-      <w:hyperlink w:anchor="_Toc206631305" w:history="1">
+      <w:hyperlink w:anchor="_Toc207236341" w:history="1">
         <w:r>
           <w:rPr>
             <w:rStyle w:val="Hyperlink"/>
@@ -2714,7 +2716,7 @@
             <w:noProof/>
             <w:webHidden/>
           </w:rPr>
-          <w:instrText xml:space="preserve"> PAGEREF _Toc206631305 \h </w:instrText>
+          <w:instrText xml:space="preserve"> PAGEREF _Toc207236341 \h </w:instrText>
         </w:r>
         <w:r>
           <w:rPr>
@@ -2761,7 +2763,7 @@
           <w14:ligatures w14:val="standardContextual"/>
         </w:rPr>
       </w:pPr>
-      <w:hyperlink w:anchor="_Toc206631306" w:history="1">
+      <w:hyperlink w:anchor="_Toc207236342" w:history="1">
         <w:r>
           <w:rPr>
             <w:rStyle w:val="Hyperlink"/>
@@ -2789,7 +2791,7 @@
             <w:noProof/>
             <w:webHidden/>
           </w:rPr>
-          <w:instrText xml:space="preserve"> PAGEREF _Toc206631306 \h </w:instrText>
+          <w:instrText xml:space="preserve"> PAGEREF _Toc207236342 \h </w:instrText>
         </w:r>
         <w:r>
           <w:rPr>
@@ -2809,7 +2811,7 @@
             <w:noProof/>
             <w:webHidden/>
           </w:rPr>
-          <w:t>17</w:t>
+          <w:t>18</w:t>
         </w:r>
         <w:r>
           <w:rPr>
@@ -2838,7 +2840,7 @@
           <w14:ligatures w14:val="standardContextual"/>
         </w:rPr>
       </w:pPr>
-      <w:hyperlink w:anchor="_Toc206631307" w:history="1">
+      <w:hyperlink w:anchor="_Toc207236343" w:history="1">
         <w:r>
           <w:rPr>
             <w:rStyle w:val="Hyperlink"/>
@@ -2866,7 +2868,7 @@
             <w:noProof/>
             <w:webHidden/>
           </w:rPr>
-          <w:instrText xml:space="preserve"> PAGEREF _Toc206631307 \h </w:instrText>
+          <w:instrText xml:space="preserve"> PAGEREF _Toc207236343 \h </w:instrText>
         </w:r>
         <w:r>
           <w:rPr>
@@ -2886,7 +2888,7 @@
             <w:noProof/>
             <w:webHidden/>
           </w:rPr>
-          <w:t>17</w:t>
+          <w:t>18</w:t>
         </w:r>
         <w:r>
           <w:rPr>
@@ -2902,6 +2904,9 @@
         <w:pStyle w:val="TOC1"/>
         <w:rPr>
           <w:rFonts w:asciiTheme="minorHAnsi" w:eastAsiaTheme="minorEastAsia" w:hAnsiTheme="minorHAnsi" w:cstheme="minorBidi"/>
+          <w:b w:val="0"/>
+          <w:bCs w:val="0"/>
+          <w:caps w:val="0"/>
           <w:noProof/>
           <w:kern w:val="2"/>
           <w:szCs w:val="24"/>
@@ -2910,14 +2915,14 @@
           <w14:ligatures w14:val="standardContextual"/>
         </w:rPr>
       </w:pPr>
-      <w:hyperlink w:anchor="_Toc206631308" w:history="1">
+      <w:hyperlink w:anchor="_Toc207236344" w:history="1">
         <w:r>
           <w:rPr>
             <w:rStyle w:val="Hyperlink"/>
             <w:noProof/>
             <w:lang w:val="en-US"/>
           </w:rPr>
-          <w:t>Discussion, Reflection and Conclusion</w:t>
+          <w:t>5. Discussion</w:t>
         </w:r>
         <w:r>
           <w:rPr>
@@ -2938,7 +2943,7 @@
             <w:noProof/>
             <w:webHidden/>
           </w:rPr>
-          <w:instrText xml:space="preserve"> PAGEREF _Toc206631308 \h </w:instrText>
+          <w:instrText xml:space="preserve"> PAGEREF _Toc207236344 \h </w:instrText>
         </w:r>
         <w:r>
           <w:rPr>
@@ -2958,7 +2963,7 @@
             <w:noProof/>
             <w:webHidden/>
           </w:rPr>
-          <w:t>18</w:t>
+          <w:t>19</w:t>
         </w:r>
         <w:r>
           <w:rPr>
@@ -2971,9 +2976,625 @@
     </w:p>
     <w:p>
       <w:pPr>
+        <w:pStyle w:val="TOC2"/>
+        <w:tabs>
+          <w:tab w:val="right" w:leader="dot" w:pos="9016"/>
+        </w:tabs>
+        <w:rPr>
+          <w:rFonts w:asciiTheme="minorHAnsi" w:eastAsiaTheme="minorEastAsia" w:hAnsiTheme="minorHAnsi" w:cstheme="minorBidi"/>
+          <w:b w:val="0"/>
+          <w:bCs w:val="0"/>
+          <w:smallCaps w:val="0"/>
+          <w:noProof/>
+          <w:kern w:val="2"/>
+          <w:szCs w:val="24"/>
+          <w:lang w:eastAsia="en-GB"/>
+          <w14:ligatures w14:val="standardContextual"/>
+        </w:rPr>
+      </w:pPr>
+      <w:hyperlink w:anchor="_Toc207236345" w:history="1">
+        <w:r>
+          <w:rPr>
+            <w:rStyle w:val="Hyperlink"/>
+            <w:noProof/>
+            <w:lang w:val="en-US"/>
+          </w:rPr>
+          <w:t>5.1. Addressing Project Objectives</w:t>
+        </w:r>
+        <w:r>
+          <w:rPr>
+            <w:noProof/>
+            <w:webHidden/>
+          </w:rPr>
+          <w:tab/>
+        </w:r>
+        <w:r>
+          <w:rPr>
+            <w:noProof/>
+            <w:webHidden/>
+          </w:rPr>
+          <w:fldChar w:fldCharType="begin"/>
+        </w:r>
+        <w:r>
+          <w:rPr>
+            <w:noProof/>
+            <w:webHidden/>
+          </w:rPr>
+          <w:instrText xml:space="preserve"> PAGEREF _Toc207236345 \h </w:instrText>
+        </w:r>
+        <w:r>
+          <w:rPr>
+            <w:noProof/>
+            <w:webHidden/>
+          </w:rPr>
+        </w:r>
+        <w:r>
+          <w:rPr>
+            <w:noProof/>
+            <w:webHidden/>
+          </w:rPr>
+          <w:fldChar w:fldCharType="separate"/>
+        </w:r>
+        <w:r>
+          <w:rPr>
+            <w:noProof/>
+            <w:webHidden/>
+          </w:rPr>
+          <w:t>19</w:t>
+        </w:r>
+        <w:r>
+          <w:rPr>
+            <w:noProof/>
+            <w:webHidden/>
+          </w:rPr>
+          <w:fldChar w:fldCharType="end"/>
+        </w:r>
+      </w:hyperlink>
+    </w:p>
+    <w:p>
+      <w:pPr>
+        <w:pStyle w:val="TOC3"/>
+        <w:tabs>
+          <w:tab w:val="right" w:leader="dot" w:pos="9016"/>
+        </w:tabs>
+        <w:rPr>
+          <w:rFonts w:asciiTheme="minorHAnsi" w:eastAsiaTheme="minorEastAsia" w:hAnsiTheme="minorHAnsi" w:cstheme="minorBidi"/>
+          <w:smallCaps w:val="0"/>
+          <w:noProof/>
+          <w:kern w:val="2"/>
+          <w:szCs w:val="24"/>
+          <w:lang w:eastAsia="en-GB"/>
+          <w14:ligatures w14:val="standardContextual"/>
+        </w:rPr>
+      </w:pPr>
+      <w:hyperlink w:anchor="_Toc207236346" w:history="1">
+        <w:r>
+          <w:rPr>
+            <w:rStyle w:val="Hyperlink"/>
+            <w:noProof/>
+            <w:lang w:val="en-US"/>
+          </w:rPr>
+          <w:t>5.1.1. Implement the ConvNeXt encoder, LSTM and Transformer decoders</w:t>
+        </w:r>
+        <w:r>
+          <w:rPr>
+            <w:noProof/>
+            <w:webHidden/>
+          </w:rPr>
+          <w:tab/>
+        </w:r>
+        <w:r>
+          <w:rPr>
+            <w:noProof/>
+            <w:webHidden/>
+          </w:rPr>
+          <w:fldChar w:fldCharType="begin"/>
+        </w:r>
+        <w:r>
+          <w:rPr>
+            <w:noProof/>
+            <w:webHidden/>
+          </w:rPr>
+          <w:instrText xml:space="preserve"> PAGEREF _Toc207236346 \h </w:instrText>
+        </w:r>
+        <w:r>
+          <w:rPr>
+            <w:noProof/>
+            <w:webHidden/>
+          </w:rPr>
+        </w:r>
+        <w:r>
+          <w:rPr>
+            <w:noProof/>
+            <w:webHidden/>
+          </w:rPr>
+          <w:fldChar w:fldCharType="separate"/>
+        </w:r>
+        <w:r>
+          <w:rPr>
+            <w:noProof/>
+            <w:webHidden/>
+          </w:rPr>
+          <w:t>19</w:t>
+        </w:r>
+        <w:r>
+          <w:rPr>
+            <w:noProof/>
+            <w:webHidden/>
+          </w:rPr>
+          <w:fldChar w:fldCharType="end"/>
+        </w:r>
+      </w:hyperlink>
+    </w:p>
+    <w:p>
+      <w:pPr>
+        <w:pStyle w:val="TOC3"/>
+        <w:tabs>
+          <w:tab w:val="right" w:leader="dot" w:pos="9016"/>
+        </w:tabs>
+        <w:rPr>
+          <w:rFonts w:asciiTheme="minorHAnsi" w:eastAsiaTheme="minorEastAsia" w:hAnsiTheme="minorHAnsi" w:cstheme="minorBidi"/>
+          <w:smallCaps w:val="0"/>
+          <w:noProof/>
+          <w:kern w:val="2"/>
+          <w:szCs w:val="24"/>
+          <w:lang w:eastAsia="en-GB"/>
+          <w14:ligatures w14:val="standardContextual"/>
+        </w:rPr>
+      </w:pPr>
+      <w:hyperlink w:anchor="_Toc207236347" w:history="1">
+        <w:r>
+          <w:rPr>
+            <w:rStyle w:val="Hyperlink"/>
+            <w:noProof/>
+            <w:lang w:val="en-US"/>
+          </w:rPr>
+          <w:t>5.1.2. Train and select the best decoder on the basis their baseline performance</w:t>
+        </w:r>
+        <w:r>
+          <w:rPr>
+            <w:noProof/>
+            <w:webHidden/>
+          </w:rPr>
+          <w:tab/>
+        </w:r>
+        <w:r>
+          <w:rPr>
+            <w:noProof/>
+            <w:webHidden/>
+          </w:rPr>
+          <w:fldChar w:fldCharType="begin"/>
+        </w:r>
+        <w:r>
+          <w:rPr>
+            <w:noProof/>
+            <w:webHidden/>
+          </w:rPr>
+          <w:instrText xml:space="preserve"> PAGEREF _Toc207236347 \h </w:instrText>
+        </w:r>
+        <w:r>
+          <w:rPr>
+            <w:noProof/>
+            <w:webHidden/>
+          </w:rPr>
+        </w:r>
+        <w:r>
+          <w:rPr>
+            <w:noProof/>
+            <w:webHidden/>
+          </w:rPr>
+          <w:fldChar w:fldCharType="separate"/>
+        </w:r>
+        <w:r>
+          <w:rPr>
+            <w:noProof/>
+            <w:webHidden/>
+          </w:rPr>
+          <w:t>19</w:t>
+        </w:r>
+        <w:r>
+          <w:rPr>
+            <w:noProof/>
+            <w:webHidden/>
+          </w:rPr>
+          <w:fldChar w:fldCharType="end"/>
+        </w:r>
+      </w:hyperlink>
+    </w:p>
+    <w:p>
+      <w:pPr>
+        <w:pStyle w:val="TOC3"/>
+        <w:tabs>
+          <w:tab w:val="right" w:leader="dot" w:pos="9016"/>
+        </w:tabs>
+        <w:rPr>
+          <w:rFonts w:asciiTheme="minorHAnsi" w:eastAsiaTheme="minorEastAsia" w:hAnsiTheme="minorHAnsi" w:cstheme="minorBidi"/>
+          <w:smallCaps w:val="0"/>
+          <w:noProof/>
+          <w:kern w:val="2"/>
+          <w:szCs w:val="24"/>
+          <w:lang w:eastAsia="en-GB"/>
+          <w14:ligatures w14:val="standardContextual"/>
+        </w:rPr>
+      </w:pPr>
+      <w:hyperlink w:anchor="_Toc207236348" w:history="1">
+        <w:r>
+          <w:rPr>
+            <w:rStyle w:val="Hyperlink"/>
+            <w:noProof/>
+            <w:lang w:val="en-US"/>
+          </w:rPr>
+          <w:t>5.1.3. Compare the model’s performance training with and without teacher forcing</w:t>
+        </w:r>
+        <w:r>
+          <w:rPr>
+            <w:noProof/>
+            <w:webHidden/>
+          </w:rPr>
+          <w:tab/>
+        </w:r>
+        <w:r>
+          <w:rPr>
+            <w:noProof/>
+            <w:webHidden/>
+          </w:rPr>
+          <w:fldChar w:fldCharType="begin"/>
+        </w:r>
+        <w:r>
+          <w:rPr>
+            <w:noProof/>
+            <w:webHidden/>
+          </w:rPr>
+          <w:instrText xml:space="preserve"> PAGEREF _Toc207236348 \h </w:instrText>
+        </w:r>
+        <w:r>
+          <w:rPr>
+            <w:noProof/>
+            <w:webHidden/>
+          </w:rPr>
+        </w:r>
+        <w:r>
+          <w:rPr>
+            <w:noProof/>
+            <w:webHidden/>
+          </w:rPr>
+          <w:fldChar w:fldCharType="separate"/>
+        </w:r>
+        <w:r>
+          <w:rPr>
+            <w:noProof/>
+            <w:webHidden/>
+          </w:rPr>
+          <w:t>19</w:t>
+        </w:r>
+        <w:r>
+          <w:rPr>
+            <w:noProof/>
+            <w:webHidden/>
+          </w:rPr>
+          <w:fldChar w:fldCharType="end"/>
+        </w:r>
+      </w:hyperlink>
+    </w:p>
+    <w:p>
+      <w:pPr>
+        <w:pStyle w:val="TOC3"/>
+        <w:tabs>
+          <w:tab w:val="right" w:leader="dot" w:pos="9016"/>
+        </w:tabs>
+        <w:rPr>
+          <w:rFonts w:asciiTheme="minorHAnsi" w:eastAsiaTheme="minorEastAsia" w:hAnsiTheme="minorHAnsi" w:cstheme="minorBidi"/>
+          <w:smallCaps w:val="0"/>
+          <w:noProof/>
+          <w:kern w:val="2"/>
+          <w:szCs w:val="24"/>
+          <w:lang w:eastAsia="en-GB"/>
+          <w14:ligatures w14:val="standardContextual"/>
+        </w:rPr>
+      </w:pPr>
+      <w:hyperlink w:anchor="_Toc207236349" w:history="1">
+        <w:r>
+          <w:rPr>
+            <w:rStyle w:val="Hyperlink"/>
+            <w:noProof/>
+            <w:lang w:val="en-US"/>
+          </w:rPr>
+          <w:t>5.1.4. Analyze the performance of finetuning different layers of the ConvNeXt</w:t>
+        </w:r>
+        <w:r>
+          <w:rPr>
+            <w:noProof/>
+            <w:webHidden/>
+          </w:rPr>
+          <w:tab/>
+        </w:r>
+        <w:r>
+          <w:rPr>
+            <w:noProof/>
+            <w:webHidden/>
+          </w:rPr>
+          <w:fldChar w:fldCharType="begin"/>
+        </w:r>
+        <w:r>
+          <w:rPr>
+            <w:noProof/>
+            <w:webHidden/>
+          </w:rPr>
+          <w:instrText xml:space="preserve"> PAGEREF _Toc207236349 \h </w:instrText>
+        </w:r>
+        <w:r>
+          <w:rPr>
+            <w:noProof/>
+            <w:webHidden/>
+          </w:rPr>
+        </w:r>
+        <w:r>
+          <w:rPr>
+            <w:noProof/>
+            <w:webHidden/>
+          </w:rPr>
+          <w:fldChar w:fldCharType="separate"/>
+        </w:r>
+        <w:r>
+          <w:rPr>
+            <w:noProof/>
+            <w:webHidden/>
+          </w:rPr>
+          <w:t>19</w:t>
+        </w:r>
+        <w:r>
+          <w:rPr>
+            <w:noProof/>
+            <w:webHidden/>
+          </w:rPr>
+          <w:fldChar w:fldCharType="end"/>
+        </w:r>
+      </w:hyperlink>
+    </w:p>
+    <w:p>
+      <w:pPr>
+        <w:pStyle w:val="TOC3"/>
+        <w:tabs>
+          <w:tab w:val="right" w:leader="dot" w:pos="9016"/>
+        </w:tabs>
+        <w:rPr>
+          <w:rFonts w:asciiTheme="minorHAnsi" w:eastAsiaTheme="minorEastAsia" w:hAnsiTheme="minorHAnsi" w:cstheme="minorBidi"/>
+          <w:smallCaps w:val="0"/>
+          <w:noProof/>
+          <w:kern w:val="2"/>
+          <w:szCs w:val="24"/>
+          <w:lang w:eastAsia="en-GB"/>
+          <w14:ligatures w14:val="standardContextual"/>
+        </w:rPr>
+      </w:pPr>
+      <w:hyperlink w:anchor="_Toc207236350" w:history="1">
+        <w:r>
+          <w:rPr>
+            <w:rStyle w:val="Hyperlink"/>
+            <w:noProof/>
+            <w:lang w:val="en-US"/>
+          </w:rPr>
+          <w:t>5.1.5. Train the architecture with pretrained Word2Vec and GloVe embeddings</w:t>
+        </w:r>
+        <w:r>
+          <w:rPr>
+            <w:noProof/>
+            <w:webHidden/>
+          </w:rPr>
+          <w:tab/>
+        </w:r>
+        <w:r>
+          <w:rPr>
+            <w:noProof/>
+            <w:webHidden/>
+          </w:rPr>
+          <w:fldChar w:fldCharType="begin"/>
+        </w:r>
+        <w:r>
+          <w:rPr>
+            <w:noProof/>
+            <w:webHidden/>
+          </w:rPr>
+          <w:instrText xml:space="preserve"> PAGEREF _Toc207236350 \h </w:instrText>
+        </w:r>
+        <w:r>
+          <w:rPr>
+            <w:noProof/>
+            <w:webHidden/>
+          </w:rPr>
+        </w:r>
+        <w:r>
+          <w:rPr>
+            <w:noProof/>
+            <w:webHidden/>
+          </w:rPr>
+          <w:fldChar w:fldCharType="separate"/>
+        </w:r>
+        <w:r>
+          <w:rPr>
+            <w:noProof/>
+            <w:webHidden/>
+          </w:rPr>
+          <w:t>19</w:t>
+        </w:r>
+        <w:r>
+          <w:rPr>
+            <w:noProof/>
+            <w:webHidden/>
+          </w:rPr>
+          <w:fldChar w:fldCharType="end"/>
+        </w:r>
+      </w:hyperlink>
+    </w:p>
+    <w:p>
+      <w:pPr>
+        <w:pStyle w:val="TOC2"/>
+        <w:tabs>
+          <w:tab w:val="right" w:leader="dot" w:pos="9016"/>
+        </w:tabs>
+        <w:rPr>
+          <w:rFonts w:asciiTheme="minorHAnsi" w:eastAsiaTheme="minorEastAsia" w:hAnsiTheme="minorHAnsi" w:cstheme="minorBidi"/>
+          <w:b w:val="0"/>
+          <w:bCs w:val="0"/>
+          <w:smallCaps w:val="0"/>
+          <w:noProof/>
+          <w:kern w:val="2"/>
+          <w:szCs w:val="24"/>
+          <w:lang w:eastAsia="en-GB"/>
+          <w14:ligatures w14:val="standardContextual"/>
+        </w:rPr>
+      </w:pPr>
+      <w:hyperlink w:anchor="_Toc207236351" w:history="1">
+        <w:r>
+          <w:rPr>
+            <w:rStyle w:val="Hyperlink"/>
+            <w:noProof/>
+            <w:lang w:val="en-US"/>
+          </w:rPr>
+          <w:t>5.2</w:t>
+        </w:r>
+        <w:r>
+          <w:rPr>
+            <w:rStyle w:val="Hyperlink"/>
+            <w:noProof/>
+          </w:rPr>
+          <w:t>. Answering the Research Question</w:t>
+        </w:r>
+        <w:r>
+          <w:rPr>
+            <w:noProof/>
+            <w:webHidden/>
+          </w:rPr>
+          <w:tab/>
+        </w:r>
+        <w:r>
+          <w:rPr>
+            <w:noProof/>
+            <w:webHidden/>
+          </w:rPr>
+          <w:fldChar w:fldCharType="begin"/>
+        </w:r>
+        <w:r>
+          <w:rPr>
+            <w:noProof/>
+            <w:webHidden/>
+          </w:rPr>
+          <w:instrText xml:space="preserve"> PAGEREF _Toc207236351 \h </w:instrText>
+        </w:r>
+        <w:r>
+          <w:rPr>
+            <w:noProof/>
+            <w:webHidden/>
+          </w:rPr>
+        </w:r>
+        <w:r>
+          <w:rPr>
+            <w:noProof/>
+            <w:webHidden/>
+          </w:rPr>
+          <w:fldChar w:fldCharType="separate"/>
+        </w:r>
+        <w:r>
+          <w:rPr>
+            <w:noProof/>
+            <w:webHidden/>
+          </w:rPr>
+          <w:t>19</w:t>
+        </w:r>
+        <w:r>
+          <w:rPr>
+            <w:noProof/>
+            <w:webHidden/>
+          </w:rPr>
+          <w:fldChar w:fldCharType="end"/>
+        </w:r>
+      </w:hyperlink>
+    </w:p>
+    <w:p>
+      <w:pPr>
+        <w:pStyle w:val="TOC2"/>
+        <w:tabs>
+          <w:tab w:val="right" w:leader="dot" w:pos="9016"/>
+        </w:tabs>
+        <w:rPr>
+          <w:rFonts w:asciiTheme="minorHAnsi" w:eastAsiaTheme="minorEastAsia" w:hAnsiTheme="minorHAnsi" w:cstheme="minorBidi"/>
+          <w:b w:val="0"/>
+          <w:bCs w:val="0"/>
+          <w:smallCaps w:val="0"/>
+          <w:noProof/>
+          <w:kern w:val="2"/>
+          <w:szCs w:val="24"/>
+          <w:lang w:eastAsia="en-GB"/>
+          <w14:ligatures w14:val="standardContextual"/>
+        </w:rPr>
+      </w:pPr>
+      <w:hyperlink w:anchor="_Toc207236352" w:history="1">
+        <w:r>
+          <w:rPr>
+            <w:rStyle w:val="Hyperlink"/>
+            <w:noProof/>
+            <w:lang w:val="en-US"/>
+          </w:rPr>
+          <w:t>5.3. Broder Discussions and Implications</w:t>
+        </w:r>
+        <w:r>
+          <w:rPr>
+            <w:noProof/>
+            <w:webHidden/>
+          </w:rPr>
+          <w:tab/>
+        </w:r>
+        <w:r>
+          <w:rPr>
+            <w:noProof/>
+            <w:webHidden/>
+          </w:rPr>
+          <w:fldChar w:fldCharType="begin"/>
+        </w:r>
+        <w:r>
+          <w:rPr>
+            <w:noProof/>
+            <w:webHidden/>
+          </w:rPr>
+          <w:instrText xml:space="preserve"> PAGEREF _Toc207236352 \h </w:instrText>
+        </w:r>
+        <w:r>
+          <w:rPr>
+            <w:noProof/>
+            <w:webHidden/>
+          </w:rPr>
+        </w:r>
+        <w:r>
+          <w:rPr>
+            <w:noProof/>
+            <w:webHidden/>
+          </w:rPr>
+          <w:fldChar w:fldCharType="separate"/>
+        </w:r>
+        <w:r>
+          <w:rPr>
+            <w:noProof/>
+            <w:webHidden/>
+          </w:rPr>
+          <w:t>19</w:t>
+        </w:r>
+        <w:r>
+          <w:rPr>
+            <w:noProof/>
+            <w:webHidden/>
+          </w:rPr>
+          <w:fldChar w:fldCharType="end"/>
+        </w:r>
+      </w:hyperlink>
+    </w:p>
+    <w:p>
+      <w:pPr>
         <w:pStyle w:val="TOC1"/>
         <w:rPr>
           <w:rFonts w:asciiTheme="minorHAnsi" w:eastAsiaTheme="minorEastAsia" w:hAnsiTheme="minorHAnsi" w:cstheme="minorBidi"/>
+          <w:b w:val="0"/>
+          <w:bCs w:val="0"/>
+          <w:caps w:val="0"/>
           <w:noProof/>
           <w:kern w:val="2"/>
           <w:szCs w:val="24"/>
@@ -2982,14 +3603,14 @@
           <w14:ligatures w14:val="standardContextual"/>
         </w:rPr>
       </w:pPr>
-      <w:hyperlink w:anchor="_Toc206631309" w:history="1">
+      <w:hyperlink w:anchor="_Toc207236353" w:history="1">
         <w:r>
           <w:rPr>
             <w:rStyle w:val="Hyperlink"/>
             <w:noProof/>
             <w:lang w:val="en-US"/>
           </w:rPr>
-          <w:t>Glossary</w:t>
+          <w:t>6. Evaluation, Reflection and Conclusion</w:t>
         </w:r>
         <w:r>
           <w:rPr>
@@ -3010,7 +3631,7 @@
             <w:noProof/>
             <w:webHidden/>
           </w:rPr>
-          <w:instrText xml:space="preserve"> PAGEREF _Toc206631309 \h </w:instrText>
+          <w:instrText xml:space="preserve"> PAGEREF _Toc207236353 \h </w:instrText>
         </w:r>
         <w:r>
           <w:rPr>
@@ -3030,7 +3651,7 @@
             <w:noProof/>
             <w:webHidden/>
           </w:rPr>
-          <w:t>18</w:t>
+          <w:t>19</w:t>
         </w:r>
         <w:r>
           <w:rPr>
@@ -3046,6 +3667,9 @@
         <w:pStyle w:val="TOC1"/>
         <w:rPr>
           <w:rFonts w:asciiTheme="minorHAnsi" w:eastAsiaTheme="minorEastAsia" w:hAnsiTheme="minorHAnsi" w:cstheme="minorBidi"/>
+          <w:b w:val="0"/>
+          <w:bCs w:val="0"/>
+          <w:caps w:val="0"/>
           <w:noProof/>
           <w:kern w:val="2"/>
           <w:szCs w:val="24"/>
@@ -3054,14 +3678,14 @@
           <w14:ligatures w14:val="standardContextual"/>
         </w:rPr>
       </w:pPr>
-      <w:hyperlink w:anchor="_Toc206631310" w:history="1">
+      <w:hyperlink w:anchor="_Toc207236354" w:history="1">
         <w:r>
           <w:rPr>
             <w:rStyle w:val="Hyperlink"/>
             <w:noProof/>
             <w:lang w:val="en-US"/>
           </w:rPr>
-          <w:t>References</w:t>
+          <w:t>Glossary</w:t>
         </w:r>
         <w:r>
           <w:rPr>
@@ -3082,7 +3706,7 @@
             <w:noProof/>
             <w:webHidden/>
           </w:rPr>
-          <w:instrText xml:space="preserve"> PAGEREF _Toc206631310 \h </w:instrText>
+          <w:instrText xml:space="preserve"> PAGEREF _Toc207236354 \h </w:instrText>
         </w:r>
         <w:r>
           <w:rPr>
@@ -3102,7 +3726,7 @@
             <w:noProof/>
             <w:webHidden/>
           </w:rPr>
-          <w:t>18</w:t>
+          <w:t>19</w:t>
         </w:r>
         <w:r>
           <w:rPr>
@@ -3118,6 +3742,9 @@
         <w:pStyle w:val="TOC1"/>
         <w:rPr>
           <w:rFonts w:asciiTheme="minorHAnsi" w:eastAsiaTheme="minorEastAsia" w:hAnsiTheme="minorHAnsi" w:cstheme="minorBidi"/>
+          <w:b w:val="0"/>
+          <w:bCs w:val="0"/>
+          <w:caps w:val="0"/>
           <w:noProof/>
           <w:kern w:val="2"/>
           <w:szCs w:val="24"/>
@@ -3126,14 +3753,14 @@
           <w14:ligatures w14:val="standardContextual"/>
         </w:rPr>
       </w:pPr>
-      <w:hyperlink w:anchor="_Toc206631311" w:history="1">
+      <w:hyperlink w:anchor="_Toc207236355" w:history="1">
         <w:r>
           <w:rPr>
             <w:rStyle w:val="Hyperlink"/>
             <w:noProof/>
             <w:lang w:val="en-US"/>
           </w:rPr>
-          <w:t>Appendices and additional files</w:t>
+          <w:t>References</w:t>
         </w:r>
         <w:r>
           <w:rPr>
@@ -3154,7 +3781,7 @@
             <w:noProof/>
             <w:webHidden/>
           </w:rPr>
-          <w:instrText xml:space="preserve"> PAGEREF _Toc206631311 \h </w:instrText>
+          <w:instrText xml:space="preserve"> PAGEREF _Toc207236355 \h </w:instrText>
         </w:r>
         <w:r>
           <w:rPr>
@@ -3174,7 +3801,7 @@
             <w:noProof/>
             <w:webHidden/>
           </w:rPr>
-          <w:t>18</w:t>
+          <w:t>19</w:t>
         </w:r>
         <w:r>
           <w:rPr>
@@ -3187,6 +3814,81 @@
     </w:p>
     <w:p>
       <w:pPr>
+        <w:pStyle w:val="TOC1"/>
+        <w:rPr>
+          <w:rFonts w:asciiTheme="minorHAnsi" w:eastAsiaTheme="minorEastAsia" w:hAnsiTheme="minorHAnsi" w:cstheme="minorBidi"/>
+          <w:b w:val="0"/>
+          <w:bCs w:val="0"/>
+          <w:caps w:val="0"/>
+          <w:noProof/>
+          <w:kern w:val="2"/>
+          <w:szCs w:val="24"/>
+          <w:u w:val="none"/>
+          <w:lang w:eastAsia="en-GB"/>
+          <w14:ligatures w14:val="standardContextual"/>
+        </w:rPr>
+      </w:pPr>
+      <w:hyperlink w:anchor="_Toc207236356" w:history="1">
+        <w:r>
+          <w:rPr>
+            <w:rStyle w:val="Hyperlink"/>
+            <w:noProof/>
+            <w:lang w:val="en-US"/>
+          </w:rPr>
+          <w:t>Appendices and additional files</w:t>
+        </w:r>
+        <w:r>
+          <w:rPr>
+            <w:noProof/>
+            <w:webHidden/>
+          </w:rPr>
+          <w:tab/>
+        </w:r>
+        <w:r>
+          <w:rPr>
+            <w:noProof/>
+            <w:webHidden/>
+          </w:rPr>
+          <w:fldChar w:fldCharType="begin"/>
+        </w:r>
+        <w:r>
+          <w:rPr>
+            <w:noProof/>
+            <w:webHidden/>
+          </w:rPr>
+          <w:instrText xml:space="preserve"> PAGEREF _Toc207236356 \h </w:instrText>
+        </w:r>
+        <w:r>
+          <w:rPr>
+            <w:noProof/>
+            <w:webHidden/>
+          </w:rPr>
+        </w:r>
+        <w:r>
+          <w:rPr>
+            <w:noProof/>
+            <w:webHidden/>
+          </w:rPr>
+          <w:fldChar w:fldCharType="separate"/>
+        </w:r>
+        <w:r>
+          <w:rPr>
+            <w:noProof/>
+            <w:webHidden/>
+          </w:rPr>
+          <w:t>19</w:t>
+        </w:r>
+        <w:r>
+          <w:rPr>
+            <w:noProof/>
+            <w:webHidden/>
+          </w:rPr>
+          <w:fldChar w:fldCharType="end"/>
+        </w:r>
+      </w:hyperlink>
+    </w:p>
+    <w:p>
+      <w:pPr>
         <w:rPr>
           <w:lang w:val="en-US"/>
         </w:rPr>
@@ -3216,7 +3918,7 @@
           <w:lang w:val="en-US"/>
         </w:rPr>
       </w:pPr>
-      <w:bookmarkStart w:id="2" w:name="_Toc206631279"/>
+      <w:bookmarkStart w:id="2" w:name="_Toc207236315"/>
       <w:r>
         <w:rPr>
           <w:lang w:val="en-US"/>
@@ -3239,7 +3941,7 @@
           <w:lang w:val="en-US"/>
         </w:rPr>
       </w:pPr>
-      <w:bookmarkStart w:id="3" w:name="_Toc206631280"/>
+      <w:bookmarkStart w:id="3" w:name="_Toc207236316"/>
       <w:r>
         <w:rPr>
           <w:lang w:val="en-US"/>
@@ -3262,7 +3964,7 @@
           <w:lang w:val="en-US"/>
         </w:rPr>
       </w:pPr>
-      <w:bookmarkStart w:id="4" w:name="_Toc206631281"/>
+      <w:bookmarkStart w:id="4" w:name="_Toc207236317"/>
       <w:r>
         <w:rPr>
           <w:lang w:val="en-US"/>
@@ -3299,7 +4001,7 @@
           <w:lang w:val="en-US"/>
         </w:rPr>
       </w:pPr>
-      <w:bookmarkStart w:id="5" w:name="_Toc206631282"/>
+      <w:bookmarkStart w:id="5" w:name="_Toc207236318"/>
       <w:r>
         <w:rPr>
           <w:lang w:val="en-US"/>
@@ -3316,7 +4018,7 @@
           <w:lang w:val="en-US"/>
         </w:rPr>
       </w:pPr>
-      <w:bookmarkStart w:id="6" w:name="_Toc206631283"/>
+      <w:bookmarkStart w:id="6" w:name="_Toc207236319"/>
       <w:r>
         <w:rPr>
           <w:lang w:val="en-US"/>
@@ -3426,7 +4128,7 @@
           <w:lang w:val="en-US"/>
         </w:rPr>
       </w:pPr>
-      <w:bookmarkStart w:id="7" w:name="_Toc206631284"/>
+      <w:bookmarkStart w:id="7" w:name="_Toc207236320"/>
       <w:r>
         <w:rPr>
           <w:lang w:val="en-US"/>
@@ -3619,7 +4321,7 @@
           <w:lang w:val="en-US"/>
         </w:rPr>
       </w:pPr>
-      <w:bookmarkStart w:id="8" w:name="_Toc206631285"/>
+      <w:bookmarkStart w:id="8" w:name="_Toc207236321"/>
       <w:r>
         <w:rPr>
           <w:lang w:val="en-US"/>
@@ -3732,7 +4434,7 @@
           <w:lang w:val="en-US"/>
         </w:rPr>
       </w:pPr>
-      <w:bookmarkStart w:id="9" w:name="_Toc206631286"/>
+      <w:bookmarkStart w:id="9" w:name="_Toc207236322"/>
       <w:r>
         <w:rPr>
           <w:lang w:val="en-US"/>
@@ -3749,7 +4451,7 @@
           <w:lang w:val="en-US"/>
         </w:rPr>
       </w:pPr>
-      <w:bookmarkStart w:id="10" w:name="_Toc206631287"/>
+      <w:bookmarkStart w:id="10" w:name="_Toc207236323"/>
       <w:r>
         <w:rPr>
           <w:lang w:val="en-US"/>
@@ -4007,7 +4709,7 @@
           <w:lang w:val="en-US"/>
         </w:rPr>
       </w:pPr>
-      <w:bookmarkStart w:id="11" w:name="_Toc206631288"/>
+      <w:bookmarkStart w:id="11" w:name="_Toc207236324"/>
       <w:r>
         <w:rPr>
           <w:lang w:val="en-US"/>
@@ -4268,7 +4970,7 @@
           <w:lang w:val="en-US"/>
         </w:rPr>
       </w:pPr>
-      <w:bookmarkStart w:id="12" w:name="_Toc206631289"/>
+      <w:bookmarkStart w:id="12" w:name="_Toc207236325"/>
       <w:r>
         <w:rPr>
           <w:lang w:val="en-US"/>
@@ -4502,7 +5204,7 @@
           <w:lang w:val="en-US"/>
         </w:rPr>
       </w:pPr>
-      <w:bookmarkStart w:id="13" w:name="_Toc206631290"/>
+      <w:bookmarkStart w:id="13" w:name="_Toc207236326"/>
       <w:r>
         <w:rPr>
           <w:lang w:val="en-US"/>
@@ -4581,7 +5283,7 @@
           <w:lang w:val="en-US"/>
         </w:rPr>
       </w:pPr>
-      <w:bookmarkStart w:id="14" w:name="_Toc206631291"/>
+      <w:bookmarkStart w:id="14" w:name="_Toc207236327"/>
       <w:r>
         <w:rPr>
           <w:lang w:val="en-US"/>
@@ -4699,7 +5401,7 @@
           <w:lang w:val="en-US"/>
         </w:rPr>
       </w:pPr>
-      <w:bookmarkStart w:id="15" w:name="_Toc206631292"/>
+      <w:bookmarkStart w:id="15" w:name="_Toc207236328"/>
       <w:r>
         <w:rPr>
           <w:lang w:val="en-US"/>
@@ -5507,7 +6209,7 @@
           <w:lang w:val="en-US"/>
         </w:rPr>
       </w:pPr>
-      <w:bookmarkStart w:id="16" w:name="_Toc206631293"/>
+      <w:bookmarkStart w:id="16" w:name="_Toc207236329"/>
       <w:r>
         <w:rPr>
           <w:lang w:val="en-US"/>
@@ -5551,7 +6253,7 @@
           <w:lang w:val="en-US"/>
         </w:rPr>
       </w:pPr>
-      <w:bookmarkStart w:id="17" w:name="_Toc206631294"/>
+      <w:bookmarkStart w:id="17" w:name="_Toc207236330"/>
       <w:r>
         <w:rPr>
           <w:lang w:val="en-US"/>
@@ -5760,7 +6462,7 @@
           <w:lang w:val="en-US"/>
         </w:rPr>
       </w:pPr>
-      <w:bookmarkStart w:id="18" w:name="_Toc206631295"/>
+      <w:bookmarkStart w:id="18" w:name="_Toc207236331"/>
       <w:r>
         <w:rPr>
           <w:lang w:val="en-US"/>
@@ -6099,7 +6801,7 @@
           <w:lang w:val="en-US"/>
         </w:rPr>
       </w:pPr>
-      <w:bookmarkStart w:id="19" w:name="_Toc206631296"/>
+      <w:bookmarkStart w:id="19" w:name="_Toc207236332"/>
       <w:r>
         <w:rPr>
           <w:lang w:val="en-US"/>
@@ -6452,7 +7154,7 @@
           <w:lang w:val="en-US"/>
         </w:rPr>
       </w:pPr>
-      <w:bookmarkStart w:id="20" w:name="_Toc206631297"/>
+      <w:bookmarkStart w:id="20" w:name="_Toc207236333"/>
       <w:r>
         <w:rPr>
           <w:lang w:val="en-US"/>
@@ -6475,7 +7177,7 @@
           <w:lang w:val="en-US"/>
         </w:rPr>
       </w:pPr>
-      <w:bookmarkStart w:id="21" w:name="_Toc206631298"/>
+      <w:bookmarkStart w:id="21" w:name="_Toc207236334"/>
       <w:r>
         <w:rPr>
           <w:lang w:val="en-US"/>
@@ -6492,7 +7194,7 @@
           <w:lang w:val="en-US"/>
         </w:rPr>
       </w:pPr>
-      <w:bookmarkStart w:id="22" w:name="_Toc206631299"/>
+      <w:bookmarkStart w:id="22" w:name="_Toc207236335"/>
       <w:r>
         <w:rPr>
           <w:lang w:val="en-US"/>
@@ -7325,7 +8027,7 @@
           <w:lang w:val="en-US"/>
         </w:rPr>
       </w:pPr>
-      <w:bookmarkStart w:id="23" w:name="_Toc206631300"/>
+      <w:bookmarkStart w:id="23" w:name="_Toc207236336"/>
       <w:r>
         <w:rPr>
           <w:lang w:val="en-US"/>
@@ -8263,7 +8965,7 @@
           <w:lang w:val="en-US"/>
         </w:rPr>
       </w:pPr>
-      <w:bookmarkStart w:id="24" w:name="_Toc206631301"/>
+      <w:bookmarkStart w:id="24" w:name="_Toc207236337"/>
       <w:r>
         <w:rPr>
           <w:lang w:val="en-US"/>
@@ -8348,7 +9050,7 @@
           <w:lang w:val="en-US"/>
         </w:rPr>
       </w:pPr>
-      <w:bookmarkStart w:id="25" w:name="_Toc206631302"/>
+      <w:bookmarkStart w:id="25" w:name="_Toc207236338"/>
       <w:r>
         <w:rPr>
           <w:lang w:val="en-US"/>
@@ -11500,7 +12202,7 @@
           <w:lang w:val="en-US"/>
         </w:rPr>
       </w:pPr>
-      <w:bookmarkStart w:id="26" w:name="_Toc206631303"/>
+      <w:bookmarkStart w:id="26" w:name="_Toc207236339"/>
       <w:r>
         <w:rPr>
           <w:lang w:val="en-US"/>
@@ -12340,7 +13042,7 @@
           <w:lang w:val="en-US"/>
         </w:rPr>
       </w:pPr>
-      <w:bookmarkStart w:id="27" w:name="_Toc206631304"/>
+      <w:bookmarkStart w:id="27" w:name="_Toc207236340"/>
       <w:r>
         <w:rPr>
           <w:lang w:val="en-US"/>
@@ -12375,7 +13077,7 @@
           <w:lang w:val="en-US"/>
         </w:rPr>
       </w:pPr>
-      <w:bookmarkStart w:id="28" w:name="_Toc206631305"/>
+      <w:bookmarkStart w:id="28" w:name="_Toc207236341"/>
       <w:r>
         <w:rPr>
           <w:lang w:val="en-US"/>
@@ -15076,7 +15778,7 @@
           <w:lang w:val="en-US"/>
         </w:rPr>
       </w:pPr>
-      <w:bookmarkStart w:id="29" w:name="_Toc206631306"/>
+      <w:bookmarkStart w:id="29" w:name="_Toc207236342"/>
       <w:r>
         <w:rPr>
           <w:lang w:val="en-US"/>
@@ -16436,7 +17138,31 @@
         <w:rPr>
           <w:lang w:val="en-US"/>
         </w:rPr>
-        <w:t>and patience 40 epochs, generate the same caption which does not talk about the people on the bench but captures the detail that the bench is in a park. This is also mentioned in one of the true captions. The quantitative analysis shows that higher BLEU scores do not necessarily mean more accurate captions however, it is important to note that this is the case for a single image and cannot be generalized to all images.</w:t>
+        <w:t>and patience 40 epochs, generate the same caption which does not talk about the people on the bench but captures the detail that the bench is in a park. This is also mentioned in one of the true captions</w:t>
+      </w:r>
+      <w:r>
+        <w:rPr>
+          <w:lang w:val="en-US"/>
+        </w:rPr>
+        <w:t xml:space="preserve"> in Table 4</w:t>
+      </w:r>
+      <w:r>
+        <w:rPr>
+          <w:lang w:val="en-US"/>
+        </w:rPr>
+        <w:t>. The qua</w:t>
+      </w:r>
+      <w:r>
+        <w:rPr>
+          <w:lang w:val="en-US"/>
+        </w:rPr>
+        <w:t>l</w:t>
+      </w:r>
+      <w:r>
+        <w:rPr>
+          <w:lang w:val="en-US"/>
+        </w:rPr>
+        <w:t>itative analysis shows that higher BLEU scores do not necessarily mean more accurate captions however, it is important to note that this is the case for a single image and cannot be generalized to all images.</w:t>
       </w:r>
     </w:p>
     <w:p>
@@ -16447,7 +17173,7 @@
           <w:lang w:val="en-US"/>
         </w:rPr>
       </w:pPr>
-      <w:bookmarkStart w:id="30" w:name="_Toc206631307"/>
+      <w:bookmarkStart w:id="30" w:name="_Toc207236343"/>
       <w:r>
         <w:rPr>
           <w:lang w:val="en-US"/>
@@ -16484,73 +17210,1334 @@
     <w:p>
       <w:pPr>
         <w:pStyle w:val="Heading1"/>
-        <w:rPr>
-          <w:lang w:val="en-US"/>
-        </w:rPr>
-      </w:pPr>
-      <w:bookmarkStart w:id="31" w:name="_Toc206631308"/>
+        <w:spacing w:line="360" w:lineRule="auto"/>
+        <w:rPr>
+          <w:lang w:val="en-US"/>
+        </w:rPr>
+      </w:pPr>
+      <w:bookmarkStart w:id="31" w:name="_Toc207236344"/>
       <w:r>
         <w:rPr>
           <w:lang w:val="en-US"/>
         </w:rPr>
         <w:lastRenderedPageBreak/>
+        <w:t xml:space="preserve">5. </w:t>
+      </w:r>
+      <w:r>
+        <w:rPr>
+          <w:lang w:val="en-US"/>
+        </w:rPr>
         <w:t>Discussion</w:t>
-      </w:r>
-      <w:r>
-        <w:rPr>
-          <w:lang w:val="en-US"/>
-        </w:rPr>
-        <w:t>, Reflection and Conclusion</w:t>
       </w:r>
       <w:bookmarkEnd w:id="31"/>
     </w:p>
     <w:p>
       <w:pPr>
-        <w:pStyle w:val="Heading1"/>
-        <w:rPr>
-          <w:lang w:val="en-US"/>
-        </w:rPr>
-      </w:pPr>
-      <w:bookmarkStart w:id="32" w:name="_Toc206631309"/>
-      <w:r>
-        <w:rPr>
-          <w:lang w:val="en-US"/>
-        </w:rPr>
-        <w:t>Glossary</w:t>
+        <w:spacing w:line="276" w:lineRule="auto"/>
+        <w:jc w:val="both"/>
+        <w:rPr>
+          <w:lang w:val="en-US"/>
+        </w:rPr>
+      </w:pPr>
+      <w:r>
+        <w:rPr>
+          <w:lang w:val="en-US"/>
+        </w:rPr>
+        <w:t>This chapter provides a comprehensive analysis of the experimental results presented in Chapter 4. It examines the findings in the context of each project objective, critiques the methods and discusses their generalizability and implications in the field of image captioning.</w:t>
+      </w:r>
+    </w:p>
+    <w:p>
+      <w:pPr>
+        <w:pStyle w:val="Heading2"/>
+        <w:spacing w:line="360" w:lineRule="auto"/>
+        <w:rPr>
+          <w:lang w:val="en-US"/>
+        </w:rPr>
+      </w:pPr>
+      <w:bookmarkStart w:id="32" w:name="_Toc207236345"/>
+      <w:r>
+        <w:rPr>
+          <w:lang w:val="en-US"/>
+        </w:rPr>
+        <w:t>5.1. Addressing Project Objectives</w:t>
       </w:r>
       <w:bookmarkEnd w:id="32"/>
     </w:p>
     <w:p>
       <w:pPr>
-        <w:pStyle w:val="Heading1"/>
-        <w:rPr>
-          <w:lang w:val="en-US"/>
-        </w:rPr>
-      </w:pPr>
-      <w:bookmarkStart w:id="33" w:name="_Toc206631310"/>
-      <w:r>
-        <w:rPr>
-          <w:lang w:val="en-US"/>
-        </w:rPr>
-        <w:t>References</w:t>
+        <w:jc w:val="both"/>
+        <w:rPr>
+          <w:lang w:val="en-US"/>
+        </w:rPr>
+      </w:pPr>
+      <w:r>
+        <w:rPr>
+          <w:lang w:val="en-US"/>
+        </w:rPr>
+        <w:t>This section directly assesses how the results address each project objective.</w:t>
+      </w:r>
+    </w:p>
+    <w:p>
+      <w:pPr>
+        <w:pStyle w:val="Heading3"/>
+        <w:spacing w:line="360" w:lineRule="auto"/>
+        <w:rPr>
+          <w:lang w:val="en-US"/>
+        </w:rPr>
+      </w:pPr>
+      <w:bookmarkStart w:id="33" w:name="_Toc207236346"/>
+      <w:r>
+        <w:rPr>
+          <w:lang w:val="en-US"/>
+        </w:rPr>
+        <w:t xml:space="preserve">5.1.1. </w:t>
+      </w:r>
+      <w:r>
+        <w:rPr>
+          <w:lang w:val="en-US"/>
+        </w:rPr>
+        <w:t>Implement the ConvNeXt encoder, LSTM and Transformer decoders</w:t>
       </w:r>
       <w:bookmarkEnd w:id="33"/>
     </w:p>
     <w:p>
       <w:pPr>
+        <w:spacing w:line="276" w:lineRule="auto"/>
+        <w:jc w:val="both"/>
+        <w:rPr>
+          <w:lang w:val="en-US"/>
+        </w:rPr>
+      </w:pPr>
+      <w:r>
+        <w:rPr>
+          <w:lang w:val="en-US"/>
+        </w:rPr>
+        <w:t xml:space="preserve">This objective was achieved in the early stages of the project. As mentioned in </w:t>
+      </w:r>
+      <w:r>
+        <w:rPr>
+          <w:lang w:val="en-US"/>
+        </w:rPr>
+        <w:t>s</w:t>
+      </w:r>
+      <w:r>
+        <w:rPr>
+          <w:lang w:val="en-US"/>
+        </w:rPr>
+        <w:t xml:space="preserve">ection 3.3, the ConvNeXt encoder and LSTM decoder were inspired from the original study’s codebase </w:t>
+      </w:r>
+      <w:r>
+        <w:rPr>
+          <w:lang w:val="en-US"/>
+        </w:rPr>
+        <w:t>(</w:t>
+      </w:r>
+      <w:r>
+        <w:rPr>
+          <w:lang w:val="en-US"/>
+        </w:rPr>
+        <w:t>Ramos et al., 2024)</w:t>
+      </w:r>
+      <w:r>
+        <w:rPr>
+          <w:lang w:val="en-US"/>
+        </w:rPr>
+        <w:t xml:space="preserve"> whereas the transformer decoder was developed as the proposed decoder in this study. All models were built using PyTorch. The encoder was connected to </w:t>
+      </w:r>
+      <w:r>
+        <w:rPr>
+          <w:lang w:val="en-US"/>
+        </w:rPr>
+        <w:t>each d</w:t>
+      </w:r>
+      <w:r>
+        <w:rPr>
+          <w:lang w:val="en-US"/>
+        </w:rPr>
+        <w:t>ecoder</w:t>
+      </w:r>
+      <w:r>
+        <w:rPr>
+          <w:lang w:val="en-US"/>
+        </w:rPr>
+        <w:t xml:space="preserve"> separately</w:t>
+      </w:r>
+      <w:r>
+        <w:rPr>
+          <w:lang w:val="en-US"/>
+        </w:rPr>
+        <w:t xml:space="preserve"> which made the entire architecture </w:t>
+      </w:r>
+      <w:r>
+        <w:rPr>
+          <w:lang w:val="en-US"/>
+        </w:rPr>
+        <w:t xml:space="preserve">of </w:t>
+      </w:r>
+      <w:r>
+        <w:rPr>
+          <w:lang w:val="en-US"/>
+        </w:rPr>
+        <w:t xml:space="preserve">the system. </w:t>
+      </w:r>
+      <w:r>
+        <w:rPr>
+          <w:lang w:val="en-US"/>
+        </w:rPr>
+        <w:t xml:space="preserve">The proof of this objective being achieved is shown in section 4.1.1 which presents the results of the initial runs conducted using the Flickr8k dataset to ensure </w:t>
+      </w:r>
+      <w:r>
+        <w:rPr>
+          <w:lang w:val="en-US"/>
+        </w:rPr>
+        <w:t xml:space="preserve">that data was passing through the </w:t>
+      </w:r>
+      <w:r>
+        <w:rPr>
+          <w:lang w:val="en-US"/>
+        </w:rPr>
+        <w:t xml:space="preserve">implemented </w:t>
+      </w:r>
+      <w:r>
+        <w:rPr>
+          <w:lang w:val="en-US"/>
+        </w:rPr>
+        <w:t>archit</w:t>
+      </w:r>
+      <w:r>
+        <w:rPr>
+          <w:lang w:val="en-US"/>
+        </w:rPr>
+        <w:t>ecture accurately</w:t>
+      </w:r>
+      <w:r>
+        <w:rPr>
+          <w:lang w:val="en-US"/>
+        </w:rPr>
+        <w:t xml:space="preserve"> and the models were being trained effectively. </w:t>
+      </w:r>
+    </w:p>
+    <w:p>
+      <w:pPr>
+        <w:pStyle w:val="Heading3"/>
+        <w:spacing w:line="360" w:lineRule="auto"/>
+        <w:rPr>
+          <w:lang w:val="en-US"/>
+        </w:rPr>
+      </w:pPr>
+      <w:bookmarkStart w:id="34" w:name="_Toc207236347"/>
+      <w:r>
+        <w:rPr>
+          <w:lang w:val="en-US"/>
+        </w:rPr>
+        <w:t xml:space="preserve">5.1.2. </w:t>
+      </w:r>
+      <w:bookmarkEnd w:id="34"/>
+      <w:r>
+        <w:rPr>
+          <w:lang w:val="en-US"/>
+        </w:rPr>
+        <w:t>Compare the model’s performance training with and without teacher forcing</w:t>
+      </w:r>
+    </w:p>
+    <w:p>
+      <w:pPr>
+        <w:jc w:val="both"/>
+        <w:rPr>
+          <w:lang w:val="en-US"/>
+        </w:rPr>
+      </w:pPr>
+      <w:r>
+        <w:rPr>
+          <w:lang w:val="en-US"/>
+        </w:rPr>
+        <w:t xml:space="preserve">This objective was achieved as presented in section 4.2.1. </w:t>
+      </w:r>
+      <w:r>
+        <w:rPr>
+          <w:lang w:val="en-US"/>
+        </w:rPr>
+        <w:t xml:space="preserve">Both the LSTM and transformer decoders were trained with and without teacher forcing and the architecture’s performance was compared. It is important to note that the original codebase did not include training without teacher forcing hence this study implemented it from scratch. The decoders were trained using both training strategies with the experimental setup defined in section 3.4. Table 3 shows that training with teacher forcing shows low training loss and high validation loss as compared to training without teacher forcing which </w:t>
+      </w:r>
+      <w:r>
+        <w:rPr>
+          <w:lang w:val="en-US"/>
+        </w:rPr>
+        <w:t>displays</w:t>
+      </w:r>
+      <w:r>
+        <w:rPr>
+          <w:lang w:val="en-US"/>
+        </w:rPr>
+        <w:t xml:space="preserve"> similar values for training and validation loss. This can be explained due to exposure bias faced by the model when trained using teacher forcing as it is only exposed to the true caption at the time of training and finds it challenging to recover from its own mistakes during inference. </w:t>
+      </w:r>
+      <w:r>
+        <w:rPr>
+          <w:lang w:val="en-US"/>
+        </w:rPr>
+        <w:t>However, Table 3 also shows that training with teacher forcing displays higher BLEU scores. Figure 3 helps to explain this observation since BLEU 4 scores of models trained with teacher forcing display fast convergence whereas models trained without teacher forcing display very small improvements and slow convergence. This may be due to unstable gradient updates when the model makes a mistake. Due to slow convergence and longer training times in the case of training without teacher forcing, training was timed out at epoch 90</w:t>
+      </w:r>
+      <w:r>
+        <w:rPr>
+          <w:lang w:val="en-US"/>
+        </w:rPr>
+        <w:t xml:space="preserve"> unable to reach full convergence for both decoders.</w:t>
+      </w:r>
+      <w:r>
+        <w:rPr>
+          <w:lang w:val="en-US"/>
+        </w:rPr>
+        <w:t xml:space="preserve"> A qualitative analysis was also performed as displayed in Table 4 in which models trained with teacher forcing generated higher quality captions.</w:t>
+      </w:r>
+    </w:p>
+    <w:p>
+      <w:pPr>
+        <w:jc w:val="both"/>
+        <w:rPr>
+          <w:lang w:val="en-US"/>
+        </w:rPr>
+      </w:pPr>
+      <w:r>
+        <w:rPr>
+          <w:lang w:val="en-US"/>
+        </w:rPr>
+        <w:t>While the results provide</w:t>
+      </w:r>
+      <w:r>
+        <w:rPr>
+          <w:lang w:val="en-US"/>
+        </w:rPr>
+        <w:t>d</w:t>
+      </w:r>
+      <w:r>
+        <w:rPr>
+          <w:lang w:val="en-US"/>
+        </w:rPr>
+        <w:t xml:space="preserve"> valuable insights about the performance with the two training strategies</w:t>
+      </w:r>
+      <w:r>
+        <w:rPr>
+          <w:lang w:val="en-US"/>
+        </w:rPr>
+        <w:t xml:space="preserve"> and training with teacher forcing was selected for further experiments</w:t>
+      </w:r>
+      <w:r>
+        <w:rPr>
+          <w:lang w:val="en-US"/>
+        </w:rPr>
+        <w:t>, there were two limitations in the methods. Firstly, for a more robust comparison, both decoders have been trained till convergence in the case of non-teacher forcing as well. However, due to limited computational resources on the HPC node, training was stopped since jobs time out after 72 hours. Secondly, t</w:t>
+      </w:r>
+      <w:r>
+        <w:rPr>
+          <w:lang w:val="en-US"/>
+        </w:rPr>
+        <w:t xml:space="preserve">he transformer decoder had longer </w:t>
+      </w:r>
+      <w:proofErr w:type="gramStart"/>
+      <w:r>
+        <w:rPr>
+          <w:lang w:val="en-US"/>
+        </w:rPr>
+        <w:t>training</w:t>
+      </w:r>
+      <w:proofErr w:type="gramEnd"/>
+      <w:r>
+        <w:rPr>
+          <w:lang w:val="en-US"/>
+        </w:rPr>
+        <w:t xml:space="preserve"> times since </w:t>
+      </w:r>
+      <w:r>
+        <w:rPr>
+          <w:lang w:val="en-US"/>
+        </w:rPr>
+        <w:t xml:space="preserve">it was implemented </w:t>
+      </w:r>
+      <w:r>
+        <w:rPr>
+          <w:lang w:val="en-US"/>
+        </w:rPr>
+        <w:lastRenderedPageBreak/>
+        <w:t>without key-value caching which meant that at each decoding step, the model had to recompute self-attention over the entire generated sequence from scratch to input the model’s previously generated output for the next step. This resulted in O(L</w:t>
+      </w:r>
+      <w:r>
+        <w:rPr>
+          <w:vertAlign w:val="superscript"/>
+          <w:lang w:val="en-US"/>
+        </w:rPr>
+        <w:t>3</w:t>
+      </w:r>
+      <w:r>
+        <w:rPr>
+          <w:lang w:val="en-US"/>
+        </w:rPr>
+        <w:t xml:space="preserve">) time complexity with respect to the sequence length which was a substantial performance bottleneck in the case of training without teacher forcing. </w:t>
+      </w:r>
+      <w:r>
+        <w:rPr>
+          <w:lang w:val="en-US"/>
+        </w:rPr>
+        <w:t xml:space="preserve">Implementing key-value caching requires an intricate understanding of PyTorch’s internal workings which was considered to be outside of the scope of this project. </w:t>
+      </w:r>
+      <w:r>
+        <w:rPr>
+          <w:lang w:val="en-US"/>
+        </w:rPr>
+        <w:t xml:space="preserve">Future work could address these limitations by leveraging more powerful computational resources to train for a longer period and </w:t>
+      </w:r>
+      <w:r>
+        <w:rPr>
+          <w:lang w:val="en-US"/>
+        </w:rPr>
+        <w:t>by implementing</w:t>
+      </w:r>
+      <w:r>
+        <w:rPr>
+          <w:lang w:val="en-US"/>
+        </w:rPr>
+        <w:t xml:space="preserve"> key-value</w:t>
+      </w:r>
+      <w:r>
+        <w:rPr>
+          <w:lang w:val="en-US"/>
+        </w:rPr>
+        <w:t xml:space="preserve"> caching</w:t>
+      </w:r>
+      <w:r>
+        <w:rPr>
+          <w:lang w:val="en-US"/>
+        </w:rPr>
+        <w:t xml:space="preserve"> for the transformer.</w:t>
+      </w:r>
+    </w:p>
+    <w:p>
+      <w:pPr>
+        <w:pStyle w:val="Heading3"/>
+        <w:spacing w:line="360" w:lineRule="auto"/>
+        <w:rPr>
+          <w:lang w:val="en-US"/>
+        </w:rPr>
+      </w:pPr>
+      <w:bookmarkStart w:id="35" w:name="_Toc207236348"/>
+      <w:r>
+        <w:rPr>
+          <w:lang w:val="en-US"/>
+        </w:rPr>
+        <w:t>5.1.</w:t>
+      </w:r>
+      <w:r>
+        <w:rPr>
+          <w:lang w:val="en-US"/>
+        </w:rPr>
+        <w:t>3</w:t>
+      </w:r>
+      <w:r>
+        <w:rPr>
+          <w:lang w:val="en-US"/>
+        </w:rPr>
+        <w:t xml:space="preserve">. </w:t>
+      </w:r>
+      <w:bookmarkEnd w:id="35"/>
+      <w:r>
+        <w:rPr>
+          <w:lang w:val="en-US"/>
+        </w:rPr>
+        <w:t>Train and select the best decoder on the basis of their baseline performance</w:t>
+      </w:r>
+    </w:p>
+    <w:p>
+      <w:pPr>
+        <w:jc w:val="both"/>
+        <w:rPr>
+          <w:lang w:val="en-US"/>
+        </w:rPr>
+      </w:pPr>
+      <w:r>
+        <w:rPr>
+          <w:lang w:val="en-US"/>
+        </w:rPr>
+        <w:t xml:space="preserve">This objective was achieved in section 4.2.2 in which both decoders were trained with teacher forcing while the encoder was frozen, and the best checkpoint during training was saved and tested on the test set. Table 5 shows that the LSTM decoder integrated with an attention module had similar performance to the </w:t>
+      </w:r>
+      <w:r>
+        <w:rPr>
+          <w:lang w:val="en-US"/>
+        </w:rPr>
+        <w:t>transformer decoder in terms of loss, accuracy and BLEU scores. However, the transformer decoder had a slightly higher BLEU-4 score which is why it was selected as the decoder for further experiments. The results represent that the attention module in the LSTM allowed it to focus on relevant parts of the image at every step during decoding and give similar results to the</w:t>
+      </w:r>
+      <w:r>
+        <w:rPr>
+          <w:lang w:val="en-US"/>
+        </w:rPr>
+        <w:t xml:space="preserve"> transformer decoder</w:t>
+      </w:r>
+      <w:r>
+        <w:rPr>
+          <w:lang w:val="en-US"/>
+        </w:rPr>
+        <w:t>.</w:t>
+      </w:r>
+      <w:r>
+        <w:rPr>
+          <w:lang w:val="en-US"/>
+        </w:rPr>
+        <w:t xml:space="preserve"> The transformer decoder was able to perform slightly better because in addition to the cross-attention mechanism similar to the attention module in the LSTM, it also has masked self-attention which allows it to attend to all the previously generated words as well in parallel</w:t>
+      </w:r>
+      <w:r>
+        <w:rPr>
+          <w:lang w:val="en-US"/>
+        </w:rPr>
+        <w:t xml:space="preserve"> helping it build a richer textual context.</w:t>
+      </w:r>
+      <w:r>
+        <w:rPr>
+          <w:lang w:val="en-US"/>
+        </w:rPr>
+        <w:t xml:space="preserve"> Implementing and training the LSTM decoder without the attention module would have provided a more </w:t>
+      </w:r>
+      <w:r>
+        <w:rPr>
+          <w:lang w:val="en-US"/>
+        </w:rPr>
+        <w:t>in-depth</w:t>
+      </w:r>
+      <w:r>
+        <w:rPr>
+          <w:lang w:val="en-US"/>
+        </w:rPr>
+        <w:t xml:space="preserve"> analysis however, this was not the primary objective of the study and can be explored in future works. </w:t>
+      </w:r>
+    </w:p>
+    <w:p>
+      <w:pPr>
+        <w:pStyle w:val="Heading3"/>
+        <w:spacing w:line="360" w:lineRule="auto"/>
+        <w:rPr>
+          <w:lang w:val="en-US"/>
+        </w:rPr>
+      </w:pPr>
+      <w:bookmarkStart w:id="36" w:name="_Toc207236349"/>
+      <w:r>
+        <w:rPr>
+          <w:lang w:val="en-US"/>
+        </w:rPr>
+        <w:t>5.1.4. Analyze the performance of finetuning different layers of the ConvNeXt</w:t>
+      </w:r>
+      <w:bookmarkEnd w:id="36"/>
+    </w:p>
+    <w:p>
+      <w:pPr>
+        <w:jc w:val="both"/>
+        <w:rPr>
+          <w:rStyle w:val="mord"/>
+          <w:rFonts w:cstheme="majorBidi"/>
+          <w:color w:val="000000"/>
+          <w:szCs w:val="24"/>
+        </w:rPr>
+      </w:pPr>
+      <w:r>
+        <w:rPr>
+          <w:lang w:val="en-US"/>
+        </w:rPr>
+        <w:t xml:space="preserve">The main objective of this study which was to finetune different layers of the ConvNeXt encoder and compare their performances. This objective was achieved as presented in section 4.3. Various experiments as shown in section 3.3.2 were conducted in which initially the ConvNeXt was frozen to get a baseline performance followed by finetuning layers 5-7, 3-7 and 1-7 with learning rates </w:t>
+      </w:r>
+      <w:r>
+        <w:rPr>
+          <w:rStyle w:val="mord"/>
+          <w:rFonts w:cstheme="majorBidi"/>
+          <w:color w:val="000000"/>
+          <w:szCs w:val="24"/>
+        </w:rPr>
+        <w:t>1</w:t>
+      </w:r>
+      <w:r>
+        <w:rPr>
+          <w:rStyle w:val="mbin"/>
+          <w:rFonts w:cstheme="majorBidi"/>
+          <w:color w:val="000000"/>
+          <w:szCs w:val="24"/>
+        </w:rPr>
+        <w:t>×</w:t>
+      </w:r>
+      <w:r>
+        <w:rPr>
+          <w:rStyle w:val="mord"/>
+          <w:rFonts w:cstheme="majorBidi"/>
+          <w:color w:val="000000"/>
+          <w:szCs w:val="24"/>
+        </w:rPr>
+        <w:t>10</w:t>
+      </w:r>
+      <w:r>
+        <w:rPr>
+          <w:rStyle w:val="mord"/>
+          <w:rFonts w:cstheme="majorBidi"/>
+          <w:color w:val="000000"/>
+          <w:szCs w:val="24"/>
+          <w:vertAlign w:val="superscript"/>
+        </w:rPr>
+        <w:t>-</w:t>
+      </w:r>
+      <w:r>
+        <w:rPr>
+          <w:rStyle w:val="mord"/>
+          <w:rFonts w:cstheme="majorBidi"/>
+          <w:color w:val="000000"/>
+          <w:szCs w:val="24"/>
+          <w:vertAlign w:val="superscript"/>
+        </w:rPr>
+        <w:t>4</w:t>
+      </w:r>
+      <w:r>
+        <w:rPr>
+          <w:rStyle w:val="mord"/>
+          <w:rFonts w:cstheme="majorBidi"/>
+          <w:color w:val="000000"/>
+          <w:szCs w:val="24"/>
+        </w:rPr>
+        <w:t>,</w:t>
+      </w:r>
+      <w:r>
+        <w:rPr>
+          <w:rStyle w:val="mord"/>
+          <w:rFonts w:cstheme="majorBidi"/>
+          <w:color w:val="000000"/>
+          <w:sz w:val="20"/>
+          <w:szCs w:val="20"/>
+        </w:rPr>
+        <w:t xml:space="preserve"> </w:t>
+      </w:r>
+      <w:r>
+        <w:rPr>
+          <w:rStyle w:val="mord"/>
+          <w:rFonts w:cstheme="majorBidi"/>
+          <w:color w:val="000000"/>
+          <w:szCs w:val="24"/>
+        </w:rPr>
+        <w:t>1</w:t>
+      </w:r>
+      <w:r>
+        <w:rPr>
+          <w:rStyle w:val="mbin"/>
+          <w:rFonts w:cstheme="majorBidi"/>
+          <w:color w:val="000000"/>
+          <w:szCs w:val="24"/>
+        </w:rPr>
+        <w:t>×</w:t>
+      </w:r>
+      <w:r>
+        <w:rPr>
+          <w:rStyle w:val="mord"/>
+          <w:rFonts w:cstheme="majorBidi"/>
+          <w:color w:val="000000"/>
+          <w:szCs w:val="24"/>
+        </w:rPr>
+        <w:t>10</w:t>
+      </w:r>
+      <w:r>
+        <w:rPr>
+          <w:rStyle w:val="mord"/>
+          <w:rFonts w:cstheme="majorBidi"/>
+          <w:color w:val="000000"/>
+          <w:szCs w:val="24"/>
+          <w:vertAlign w:val="superscript"/>
+        </w:rPr>
+        <w:t>-</w:t>
+      </w:r>
+      <w:r>
+        <w:rPr>
+          <w:rStyle w:val="mord"/>
+          <w:rFonts w:cstheme="majorBidi"/>
+          <w:color w:val="000000"/>
+          <w:szCs w:val="24"/>
+          <w:vertAlign w:val="superscript"/>
+        </w:rPr>
+        <w:t>5</w:t>
+      </w:r>
+      <w:r>
+        <w:rPr>
+          <w:rStyle w:val="mord"/>
+          <w:rFonts w:cstheme="majorBidi"/>
+          <w:color w:val="000000"/>
+          <w:szCs w:val="24"/>
+        </w:rPr>
+        <w:t xml:space="preserve"> and </w:t>
+      </w:r>
+      <w:r>
+        <w:rPr>
+          <w:rStyle w:val="mord"/>
+          <w:rFonts w:cstheme="majorBidi"/>
+          <w:color w:val="000000"/>
+          <w:szCs w:val="24"/>
+        </w:rPr>
+        <w:t>1</w:t>
+      </w:r>
+      <w:r>
+        <w:rPr>
+          <w:rStyle w:val="mbin"/>
+          <w:rFonts w:cstheme="majorBidi"/>
+          <w:color w:val="000000"/>
+          <w:szCs w:val="24"/>
+        </w:rPr>
+        <w:t>×</w:t>
+      </w:r>
+      <w:r>
+        <w:rPr>
+          <w:rStyle w:val="mord"/>
+          <w:rFonts w:cstheme="majorBidi"/>
+          <w:color w:val="000000"/>
+          <w:szCs w:val="24"/>
+        </w:rPr>
+        <w:t>10</w:t>
+      </w:r>
+      <w:r>
+        <w:rPr>
+          <w:rStyle w:val="mord"/>
+          <w:rFonts w:cstheme="majorBidi"/>
+          <w:color w:val="000000"/>
+          <w:szCs w:val="24"/>
+          <w:vertAlign w:val="superscript"/>
+        </w:rPr>
+        <w:t>-6</w:t>
+      </w:r>
+      <w:r>
+        <w:rPr>
+          <w:rStyle w:val="mord"/>
+          <w:rFonts w:cstheme="majorBidi"/>
+          <w:color w:val="000000"/>
+          <w:szCs w:val="24"/>
+        </w:rPr>
+        <w:t>. The quantitative results of these experiments are presented in Table 5 and it can be seen that finetuning the ConvNeXt</w:t>
+      </w:r>
+      <w:r>
+        <w:rPr>
+          <w:rStyle w:val="mord"/>
+          <w:rFonts w:cstheme="majorBidi"/>
+          <w:color w:val="000000"/>
+          <w:szCs w:val="24"/>
+        </w:rPr>
+        <w:t xml:space="preserve"> regardless of the depth of layers,</w:t>
+      </w:r>
+      <w:r>
+        <w:rPr>
+          <w:rStyle w:val="mord"/>
+          <w:rFonts w:cstheme="majorBidi"/>
+          <w:color w:val="000000"/>
+          <w:szCs w:val="24"/>
+        </w:rPr>
+        <w:t xml:space="preserve"> does not have a substantial improvement in terms validation loss and accuracy however, the BLEU scores specifically the BLEU-4 scores do improve. </w:t>
+      </w:r>
+      <w:r>
+        <w:rPr>
+          <w:rStyle w:val="mord"/>
+          <w:rFonts w:cstheme="majorBidi"/>
+          <w:color w:val="000000"/>
+          <w:szCs w:val="24"/>
+        </w:rPr>
+        <w:t xml:space="preserve">An important insight noted was that finetuning deeper layers </w:t>
+      </w:r>
+      <w:r>
+        <w:rPr>
+          <w:rStyle w:val="mord"/>
+          <w:rFonts w:cstheme="majorBidi"/>
+          <w:color w:val="000000"/>
+          <w:szCs w:val="24"/>
+        </w:rPr>
+        <w:t xml:space="preserve">results in similar performance as finetuning just the shallower layers </w:t>
+      </w:r>
+      <w:r>
+        <w:rPr>
+          <w:rStyle w:val="mord"/>
+          <w:rFonts w:cstheme="majorBidi"/>
+          <w:color w:val="000000"/>
+          <w:szCs w:val="24"/>
+        </w:rPr>
+        <w:t>since deeper layers tend to learn basic features which are common in most visual tasks whereas shallower layers focus more on complex patterns which are task specific making them more relevant to finetune.</w:t>
+      </w:r>
+      <w:r>
+        <w:rPr>
+          <w:rStyle w:val="mord"/>
+          <w:rFonts w:cstheme="majorBidi"/>
+          <w:color w:val="000000"/>
+          <w:szCs w:val="24"/>
+        </w:rPr>
+        <w:t xml:space="preserve"> Hence finetuning layers 1-7 has no additional benefit.</w:t>
+      </w:r>
+      <w:r>
+        <w:rPr>
+          <w:rStyle w:val="mord"/>
+          <w:rFonts w:cstheme="majorBidi"/>
+          <w:color w:val="000000"/>
+          <w:szCs w:val="24"/>
+        </w:rPr>
+        <w:t xml:space="preserve"> Moreover,</w:t>
+      </w:r>
+      <w:r>
+        <w:rPr>
+          <w:rStyle w:val="mord"/>
+          <w:rFonts w:cstheme="majorBidi"/>
+          <w:color w:val="000000"/>
+          <w:szCs w:val="24"/>
+        </w:rPr>
+        <w:t xml:space="preserve"> Figure 2 shows that</w:t>
+      </w:r>
+      <w:r>
+        <w:rPr>
+          <w:rStyle w:val="mord"/>
+          <w:rFonts w:cstheme="majorBidi"/>
+          <w:color w:val="000000"/>
+          <w:szCs w:val="24"/>
+        </w:rPr>
+        <w:t xml:space="preserve"> finetuning with a low learning rate and higher patience allowed the pretrained weights to update gradually and prevented them from getting corrupted</w:t>
+      </w:r>
+      <w:r>
+        <w:rPr>
+          <w:rStyle w:val="mord"/>
+          <w:rFonts w:cstheme="majorBidi"/>
+          <w:color w:val="000000"/>
+          <w:szCs w:val="24"/>
+        </w:rPr>
+        <w:t xml:space="preserve"> resulting in stable improvement in BLEU-4 scores</w:t>
+      </w:r>
+      <w:r>
+        <w:rPr>
+          <w:rStyle w:val="mord"/>
+          <w:rFonts w:cstheme="majorBidi"/>
+          <w:color w:val="000000"/>
+          <w:szCs w:val="24"/>
+        </w:rPr>
+        <w:t xml:space="preserve">. As a result, finetuning layers 5-7 with a low learning rate of </w:t>
+      </w:r>
+      <w:r>
+        <w:rPr>
+          <w:rStyle w:val="mord"/>
+          <w:rFonts w:cstheme="majorBidi"/>
+          <w:color w:val="000000"/>
+          <w:szCs w:val="24"/>
+        </w:rPr>
+        <w:t>1</w:t>
+      </w:r>
+      <w:r>
+        <w:rPr>
+          <w:rStyle w:val="mbin"/>
+          <w:rFonts w:cstheme="majorBidi"/>
+          <w:color w:val="000000"/>
+          <w:szCs w:val="24"/>
+        </w:rPr>
+        <w:t>×</w:t>
+      </w:r>
+      <w:r>
+        <w:rPr>
+          <w:rStyle w:val="mord"/>
+          <w:rFonts w:cstheme="majorBidi"/>
+          <w:color w:val="000000"/>
+          <w:szCs w:val="24"/>
+        </w:rPr>
+        <w:t>10</w:t>
+      </w:r>
+      <w:r>
+        <w:rPr>
+          <w:rStyle w:val="mord"/>
+          <w:rFonts w:cstheme="majorBidi"/>
+          <w:color w:val="000000"/>
+          <w:szCs w:val="24"/>
+          <w:vertAlign w:val="superscript"/>
+        </w:rPr>
+        <w:t>-6</w:t>
+      </w:r>
+      <w:r>
+        <w:rPr>
+          <w:rStyle w:val="mord"/>
+          <w:rFonts w:cstheme="majorBidi"/>
+          <w:color w:val="000000"/>
+          <w:szCs w:val="24"/>
+        </w:rPr>
+        <w:t xml:space="preserve"> and patience of 40 epochs achieved </w:t>
+      </w:r>
+      <w:r>
+        <w:rPr>
+          <w:rStyle w:val="mord"/>
+          <w:rFonts w:cstheme="majorBidi"/>
+          <w:color w:val="000000"/>
+          <w:szCs w:val="24"/>
+        </w:rPr>
+        <w:t>the highest</w:t>
+      </w:r>
+      <w:r>
+        <w:rPr>
+          <w:rStyle w:val="mord"/>
+          <w:rFonts w:cstheme="majorBidi"/>
+          <w:color w:val="000000"/>
+          <w:szCs w:val="24"/>
+        </w:rPr>
+        <w:t xml:space="preserve"> BLEU-4 score of 34.96 which is a 7.4% improvement from the BLEU-4 score of 32.56 achieved without finetuning.</w:t>
+      </w:r>
+    </w:p>
+    <w:p>
+      <w:pPr>
+        <w:jc w:val="both"/>
+        <w:rPr>
+          <w:color w:val="000000" w:themeColor="text1"/>
+          <w:lang w:val="en-US"/>
+        </w:rPr>
+      </w:pPr>
+      <w:r>
+        <w:rPr>
+          <w:rStyle w:val="mord"/>
+          <w:rFonts w:cstheme="majorBidi"/>
+          <w:color w:val="000000" w:themeColor="text1"/>
+          <w:szCs w:val="24"/>
+        </w:rPr>
+        <w:lastRenderedPageBreak/>
+        <w:t xml:space="preserve">Table 6 shows that finetuning the ConvNeXt also improves the quality of generated captions as they include more detail however, the level of detail does not improve by finetuning deeper layers. These insights are valuable </w:t>
+      </w:r>
+      <w:r>
+        <w:rPr>
+          <w:rStyle w:val="mord"/>
+          <w:rFonts w:cstheme="majorBidi"/>
+          <w:color w:val="000000" w:themeColor="text1"/>
+          <w:szCs w:val="24"/>
+        </w:rPr>
+        <w:t>and</w:t>
+      </w:r>
+      <w:r>
+        <w:rPr>
+          <w:rStyle w:val="mord"/>
+          <w:rFonts w:cstheme="majorBidi"/>
+          <w:color w:val="000000" w:themeColor="text1"/>
+          <w:szCs w:val="24"/>
+        </w:rPr>
+        <w:t xml:space="preserve"> finetuning every sequence of layers from just layer 7</w:t>
+      </w:r>
+      <w:r>
+        <w:rPr>
+          <w:rStyle w:val="mord"/>
+          <w:rFonts w:cstheme="majorBidi"/>
+          <w:color w:val="000000" w:themeColor="text1"/>
+          <w:szCs w:val="24"/>
+        </w:rPr>
+        <w:t>, layers 6-7, layers 5-7 and so on till layers 1-7 would have provided a more enriched analysis. However, fine-tunin</w:t>
+      </w:r>
+      <w:r>
+        <w:rPr>
+          <w:rStyle w:val="mord"/>
+          <w:rFonts w:cstheme="majorBidi"/>
+          <w:color w:val="000000" w:themeColor="text1"/>
+          <w:szCs w:val="24"/>
+        </w:rPr>
+        <w:t xml:space="preserve">g </w:t>
+      </w:r>
+      <w:r>
+        <w:rPr>
+          <w:rStyle w:val="mord"/>
+          <w:rFonts w:cstheme="majorBidi"/>
+          <w:color w:val="000000" w:themeColor="text1"/>
+          <w:szCs w:val="24"/>
+        </w:rPr>
+        <w:t>both the ConvNeXt encoder and transformer decoder is very computationally expensive and time-consuming. For example, with the resources available in this study finetuning the entire architecture takes around an hour per epoch on average which amounts to 5 days for every 120 epochs. Hence for practical reasons, reasonable sequences which gave a fair idea of finetuning different depths of layers were selected</w:t>
+      </w:r>
+      <w:r>
+        <w:rPr>
+          <w:rStyle w:val="mord"/>
+          <w:rFonts w:cstheme="majorBidi"/>
+          <w:color w:val="000000" w:themeColor="text1"/>
+          <w:szCs w:val="24"/>
+        </w:rPr>
+        <w:t xml:space="preserve"> and finetuning all sequences can be explored in future works.</w:t>
+      </w:r>
+    </w:p>
+    <w:p>
+      <w:pPr>
+        <w:pStyle w:val="Heading3"/>
+        <w:spacing w:line="360" w:lineRule="auto"/>
+        <w:rPr>
+          <w:lang w:val="en-US"/>
+        </w:rPr>
+      </w:pPr>
+      <w:bookmarkStart w:id="37" w:name="_Toc207236350"/>
+      <w:r>
+        <w:rPr>
+          <w:lang w:val="en-US"/>
+        </w:rPr>
+        <w:t>5.1.5. Train the architecture with pretrained Word2Vec and GloVe embeddings</w:t>
+      </w:r>
+      <w:bookmarkEnd w:id="37"/>
+    </w:p>
+    <w:p>
+      <w:pPr>
+        <w:pStyle w:val="Heading2"/>
+        <w:spacing w:line="360" w:lineRule="auto"/>
+      </w:pPr>
+      <w:bookmarkStart w:id="38" w:name="_Toc207236351"/>
+      <w:r>
+        <w:rPr>
+          <w:lang w:val="en-US"/>
+        </w:rPr>
+        <w:t>5.2</w:t>
+      </w:r>
+      <w:r>
+        <w:t xml:space="preserve">. </w:t>
+      </w:r>
+      <w:r>
+        <w:t>Answering the Research Question</w:t>
+      </w:r>
+      <w:bookmarkEnd w:id="38"/>
+    </w:p>
+    <w:p>
+      <w:pPr>
+        <w:spacing w:line="276" w:lineRule="auto"/>
+        <w:jc w:val="both"/>
+      </w:pPr>
+      <w:r>
+        <w:t xml:space="preserve">As mentioned earlier, this study aimed to answer the question </w:t>
+      </w:r>
+      <w:r>
+        <w:t>“How can fine-tuning a ConvNeXt encoder,</w:t>
+      </w:r>
+      <w:r>
+        <w:t xml:space="preserve"> </w:t>
+      </w:r>
+      <w:r>
+        <w:t>combined with an LSTM or Transformer decoder enhance image captioning performance, and</w:t>
+      </w:r>
+      <w:r>
+        <w:t xml:space="preserve"> </w:t>
+      </w:r>
+      <w:r>
+        <w:t>what is the impact of teacher forcing</w:t>
+      </w:r>
+      <w:r>
+        <w:t xml:space="preserve"> </w:t>
+      </w:r>
+      <w:r>
+        <w:t xml:space="preserve">and </w:t>
+      </w:r>
+      <w:r>
+        <w:t xml:space="preserve">pre-trained </w:t>
+      </w:r>
+      <w:r>
+        <w:t>word embeddings on the quality</w:t>
+      </w:r>
+      <w:r>
+        <w:t xml:space="preserve"> </w:t>
+      </w:r>
+      <w:r>
+        <w:t>of generated captions?”</w:t>
+      </w:r>
+      <w:r>
+        <w:t xml:space="preserve"> Referring to section 5.1, it can be said that by achieving all the objectives, the research question has been answered successfully. The results show that for the task of image captioning a transformer decoder performs slightly better than an LSTM with an attention module, and finetuning only the shallow layers of the ConvNeXt is enough to improve the performance of image captioning. Moreover, training with teacher forcing results in faster convergence and captions of higher quality.</w:t>
+      </w:r>
+    </w:p>
+    <w:p>
+      <w:pPr>
+        <w:pStyle w:val="Heading2"/>
+        <w:spacing w:line="360" w:lineRule="auto"/>
+        <w:rPr>
+          <w:lang w:val="en-US"/>
+        </w:rPr>
+      </w:pPr>
+      <w:bookmarkStart w:id="39" w:name="_Toc207236352"/>
+      <w:r>
+        <w:rPr>
+          <w:lang w:val="en-US"/>
+        </w:rPr>
+        <w:t>5.3. Bro</w:t>
+      </w:r>
+      <w:r>
+        <w:rPr>
+          <w:lang w:val="en-US"/>
+        </w:rPr>
+        <w:t>a</w:t>
+      </w:r>
+      <w:r>
+        <w:rPr>
+          <w:lang w:val="en-US"/>
+        </w:rPr>
+        <w:t>der Discussions and Implications</w:t>
+      </w:r>
+      <w:bookmarkEnd w:id="39"/>
+    </w:p>
+    <w:p>
+      <w:pPr>
+        <w:jc w:val="both"/>
+        <w:rPr>
+          <w:lang w:val="en-US"/>
+        </w:rPr>
+      </w:pPr>
+      <w:r>
+        <w:rPr>
+          <w:lang w:val="en-US"/>
+        </w:rPr>
+        <w:t>The findings of this study are not restricted to a simple comparison of architectures and training strategies. They extend beyond, offering broader insights into the design and training of modern image captioning systems.</w:t>
+      </w:r>
+    </w:p>
+    <w:p>
+      <w:pPr>
+        <w:pStyle w:val="Heading3"/>
+        <w:spacing w:line="360" w:lineRule="auto"/>
+        <w:rPr>
+          <w:lang w:val="en-US"/>
+        </w:rPr>
+      </w:pPr>
+      <w:r>
+        <w:rPr>
+          <w:lang w:val="en-US"/>
+        </w:rPr>
+        <w:t>5.3.1. Architectural and Practical Implications</w:t>
+      </w:r>
+    </w:p>
+    <w:p>
+      <w:pPr>
+        <w:jc w:val="both"/>
+        <w:rPr>
+          <w:lang w:val="en-US"/>
+        </w:rPr>
+      </w:pPr>
+      <w:r>
+        <w:rPr>
+          <w:lang w:val="en-US"/>
+        </w:rPr>
+        <w:t>The</w:t>
+      </w:r>
+      <w:r>
+        <w:rPr>
+          <w:lang w:val="en-US"/>
+        </w:rPr>
+        <w:t xml:space="preserve"> primary finding of this study in which the transformer decoder outperforms the LSTM decoder reinforces the trend in deep learning that attention-based (self + cross attention) models are replacing sequential RNN models for most sequence-to-sequence tasks. T</w:t>
+      </w:r>
+      <w:r>
+        <w:rPr>
+          <w:lang w:val="en-US"/>
+        </w:rPr>
+        <w:t xml:space="preserve">he transformer’s ability to capture both local and global contexts along with modelling long range dependencies using its parallel attention mechanisms makes it well-suited for the non-sequential task of using image features to generate structured captions. Hence in future works for general image captioning, transformers should be considered as decoders instead of LSTMs. Moreover, the results obtained by finetuning the ConvNeXt have substantial practical implications. They show that by finetuning a pre-trained vision model, superior performance can be achieved for vision-language tasks without having to train a vision model from scratch. </w:t>
+      </w:r>
+      <w:r>
+        <w:rPr>
+          <w:lang w:val="en-US"/>
+        </w:rPr>
+        <w:t xml:space="preserve">While finetuning, it is sufficient to finetune only the middle to later layers instead of the entire model. Both of these insights save significant computational resources. </w:t>
+      </w:r>
+    </w:p>
+    <w:p>
+      <w:pPr>
+        <w:pStyle w:val="Heading3"/>
+        <w:spacing w:line="360" w:lineRule="auto"/>
+        <w:rPr>
+          <w:lang w:val="en-US"/>
+        </w:rPr>
+      </w:pPr>
+      <w:r>
+        <w:rPr>
+          <w:lang w:val="en-US"/>
+        </w:rPr>
+        <w:lastRenderedPageBreak/>
+        <w:t>5.3.2. Training and Methodological Implications</w:t>
+      </w:r>
+    </w:p>
+    <w:p>
+      <w:pPr>
+        <w:jc w:val="both"/>
+        <w:rPr>
+          <w:lang w:val="en-US"/>
+        </w:rPr>
+      </w:pPr>
+      <w:r>
+        <w:rPr>
+          <w:lang w:val="en-US"/>
+        </w:rPr>
+        <w:t xml:space="preserve">The training strategies compared in this study offer </w:t>
+      </w:r>
+      <w:r>
+        <w:rPr>
+          <w:lang w:val="en-US"/>
+        </w:rPr>
+        <w:t>strong methodological implications on the stability of training. The finding that training without teacher forcing results in slow convergence, error compounding and poor results goes against the reported findings of the study (</w:t>
+      </w:r>
+      <w:r>
+        <w:rPr>
+          <w:lang w:val="en-US"/>
+        </w:rPr>
+        <w:t>Ramos et al., 2024)</w:t>
+      </w:r>
+      <w:r>
+        <w:rPr>
+          <w:lang w:val="en-US"/>
+        </w:rPr>
+        <w:t xml:space="preserve"> and highlights the importance of training with teacher forcing for stable training and faster convergence </w:t>
+      </w:r>
+      <w:r>
+        <w:rPr>
+          <w:lang w:val="en-US"/>
+        </w:rPr>
+        <w:t>in modern image captioning systems. U</w:t>
+      </w:r>
+      <w:r>
+        <w:rPr>
+          <w:lang w:val="en-US"/>
+        </w:rPr>
+        <w:t>s</w:t>
+      </w:r>
+      <w:r>
+        <w:rPr>
+          <w:lang w:val="en-US"/>
+        </w:rPr>
+        <w:t>ing</w:t>
+      </w:r>
+      <w:r>
+        <w:rPr>
+          <w:lang w:val="en-US"/>
+        </w:rPr>
+        <w:t xml:space="preserve"> a standard dataset (MS COCO </w:t>
+      </w:r>
+      <w:proofErr w:type="spellStart"/>
+      <w:r>
+        <w:rPr>
+          <w:lang w:val="en-US"/>
+        </w:rPr>
+        <w:t>Karpathy</w:t>
+      </w:r>
+      <w:proofErr w:type="spellEnd"/>
+      <w:r>
+        <w:rPr>
+          <w:lang w:val="en-US"/>
+        </w:rPr>
+        <w:t xml:space="preserve"> </w:t>
+      </w:r>
+      <w:r>
+        <w:rPr>
+          <w:lang w:val="en-US"/>
+        </w:rPr>
+        <w:t>split) and direct</w:t>
+      </w:r>
+      <w:r>
+        <w:rPr>
+          <w:lang w:val="en-US"/>
+        </w:rPr>
+        <w:t>ly</w:t>
+      </w:r>
+      <w:r>
+        <w:rPr>
+          <w:lang w:val="en-US"/>
+        </w:rPr>
+        <w:t xml:space="preserve"> compari</w:t>
+      </w:r>
+      <w:r>
+        <w:rPr>
+          <w:lang w:val="en-US"/>
+        </w:rPr>
+        <w:t>ng results</w:t>
+      </w:r>
+      <w:r>
+        <w:rPr>
+          <w:lang w:val="en-US"/>
+        </w:rPr>
+        <w:t xml:space="preserve"> to a codebase</w:t>
+      </w:r>
+      <w:r>
+        <w:rPr>
+          <w:lang w:val="en-US"/>
+        </w:rPr>
+        <w:t xml:space="preserve"> missing certain reported methods</w:t>
+      </w:r>
+      <w:r>
+        <w:rPr>
+          <w:lang w:val="en-US"/>
+        </w:rPr>
+        <w:t xml:space="preserve"> not only contributes a new set of validated</w:t>
+      </w:r>
+      <w:r>
+        <w:rPr>
+          <w:lang w:val="en-US"/>
+        </w:rPr>
+        <w:t>, comparable</w:t>
+      </w:r>
+      <w:r>
+        <w:rPr>
+          <w:lang w:val="en-US"/>
+        </w:rPr>
+        <w:t xml:space="preserve"> results but also reinforces the importance of code transparency and reproducibility in research.</w:t>
+      </w:r>
+      <w:r>
+        <w:rPr>
+          <w:lang w:val="en-US"/>
+        </w:rPr>
+        <w:t xml:space="preserve"> The systematic nature of experiments conducted along with appropriate evaluation metrics and qualitative analysis make this study’s findings highly valid. The results of this study are generalizable to a degree hence similar results can be expected by applying the same architecture to other general purpose image captioning tasks. </w:t>
+      </w:r>
+    </w:p>
+    <w:p>
+      <w:pPr>
         <w:pStyle w:val="Heading1"/>
         <w:rPr>
           <w:lang w:val="en-US"/>
         </w:rPr>
       </w:pPr>
-      <w:bookmarkStart w:id="34" w:name="_Toc206631311"/>
+      <w:bookmarkStart w:id="40" w:name="_Toc207236353"/>
+      <w:r>
+        <w:rPr>
+          <w:lang w:val="en-US"/>
+        </w:rPr>
+        <w:t xml:space="preserve">6. </w:t>
+      </w:r>
+      <w:r>
+        <w:rPr>
+          <w:lang w:val="en-US"/>
+        </w:rPr>
+        <w:t xml:space="preserve">Evaluation, </w:t>
+      </w:r>
+      <w:r>
+        <w:rPr>
+          <w:lang w:val="en-US"/>
+        </w:rPr>
+        <w:t>Reflection and Conclusion</w:t>
+      </w:r>
+      <w:bookmarkEnd w:id="40"/>
+    </w:p>
+    <w:p>
+      <w:pPr>
+        <w:pStyle w:val="Heading1"/>
+        <w:rPr>
+          <w:lang w:val="en-US"/>
+        </w:rPr>
+      </w:pPr>
+      <w:bookmarkStart w:id="41" w:name="_Toc207236354"/>
+      <w:r>
+        <w:rPr>
+          <w:lang w:val="en-US"/>
+        </w:rPr>
+        <w:t>Glossary</w:t>
+      </w:r>
+      <w:bookmarkEnd w:id="41"/>
+    </w:p>
+    <w:p>
+      <w:pPr>
+        <w:pStyle w:val="Heading1"/>
+        <w:rPr>
+          <w:lang w:val="en-US"/>
+        </w:rPr>
+      </w:pPr>
+      <w:bookmarkStart w:id="42" w:name="_Toc207236355"/>
+      <w:r>
+        <w:rPr>
+          <w:lang w:val="en-US"/>
+        </w:rPr>
+        <w:t>References</w:t>
+      </w:r>
+      <w:bookmarkEnd w:id="42"/>
+    </w:p>
+    <w:p>
+      <w:pPr>
+        <w:pStyle w:val="Heading1"/>
+        <w:rPr>
+          <w:lang w:val="en-US"/>
+        </w:rPr>
+      </w:pPr>
+      <w:bookmarkStart w:id="43" w:name="_Toc207236356"/>
       <w:r>
         <w:rPr>
           <w:lang w:val="en-US"/>
         </w:rPr>
         <w:t>Appendices and additional files</w:t>
       </w:r>
-      <w:bookmarkEnd w:id="34"/>
+      <w:bookmarkEnd w:id="43"/>
     </w:p>
     <w:p>
       <w:pPr>
@@ -17778,7 +19765,6 @@
   <w:style w:type="character" w:default="1" w:styleId="DefaultParagraphFont">
     <w:name w:val="Default Paragraph Font"/>
     <w:uiPriority w:val="1"/>
-    <w:semiHidden/>
     <w:unhideWhenUsed/>
   </w:style>
   <w:style w:type="table" w:default="1" w:styleId="TableNormal">

</xml_diff>